<commit_message>
Korrektur Rechtschreibung von Franco
</commit_message>
<xml_diff>
--- a/Dokumentation/Pflichtenheft AüP Team 5 _V1.0.docx
+++ b/Dokumentation/Pflichtenheft AüP Team 5 _V1.0.docx
@@ -2979,7 +2979,19 @@
         <w:rPr>
           <w:lang w:eastAsia="de-CH"/>
         </w:rPr>
-        <w:t>Dieses Pflichtenheft legt die funktionalen und nicht funktionale Anforderungen an den zu entwickelnden Roboter fest. Alle zuvor getroffen Absprachen zwischen Auftraggeber und Auftragnehmer werden</w:t>
+        <w:t>Dieses Pflichtenheft legt die funktionalen und nicht funktionale</w:t>
+      </w:r>
+      <w:r>
+        <w:rPr>
+          <w:lang w:eastAsia="de-CH"/>
+        </w:rPr>
+        <w:t>n</w:t>
+      </w:r>
+      <w:r>
+        <w:rPr>
+          <w:lang w:eastAsia="de-CH"/>
+        </w:rPr>
+        <w:t xml:space="preserve"> Anforderungen an den zu entwickelnden Roboter fest. Alle zuvor getroffen Absprachen zwischen Auftraggeber und Auftragnehmer werden</w:t>
       </w:r>
       <w:r>
         <w:rPr>
@@ -4090,7 +4102,31 @@
         <w:rPr>
           <w:lang w:eastAsia="de-CH"/>
         </w:rPr>
-        <w:t>Die Anwendung des Roboter beschränkt sich auf das vom ZBW zur Verfügung gestellten Spielfeld. Er ist nicht dazu gedacht ausserhalb der Schule betrieben zu werden.</w:t>
+        <w:t>Die Anwendung des Roboter</w:t>
+      </w:r>
+      <w:r>
+        <w:rPr>
+          <w:lang w:eastAsia="de-CH"/>
+        </w:rPr>
+        <w:t>s</w:t>
+      </w:r>
+      <w:r>
+        <w:rPr>
+          <w:lang w:eastAsia="de-CH"/>
+        </w:rPr>
+        <w:t xml:space="preserve"> beschränkt sich auf das vom ZBW zur Verfügung gestellten Spielfeld. Er ist nicht dazu gedacht</w:t>
+      </w:r>
+      <w:r>
+        <w:rPr>
+          <w:lang w:eastAsia="de-CH"/>
+        </w:rPr>
+        <w:t>,</w:t>
+      </w:r>
+      <w:r>
+        <w:rPr>
+          <w:lang w:eastAsia="de-CH"/>
+        </w:rPr>
+        <w:t xml:space="preserve"> ausserhalb der Schule betrieben zu werden.</w:t>
       </w:r>
     </w:p>
     <w:p>
@@ -4158,7 +4194,19 @@
         <w:rPr>
           <w:lang w:eastAsia="de-CH"/>
         </w:rPr>
-        <w:t>Die Funktionalität des Roboter kann sich auf den spezifischen Einsatzort im Klassenzimmer bei «idealen» Bedingungen (Licht, Temperatur, Feuchtigkeit) des ZBW beschränken.</w:t>
+        <w:t>Die Funktionalität des Roboter</w:t>
+      </w:r>
+      <w:r>
+        <w:rPr>
+          <w:lang w:eastAsia="de-CH"/>
+        </w:rPr>
+        <w:t>s</w:t>
+      </w:r>
+      <w:r>
+        <w:rPr>
+          <w:lang w:eastAsia="de-CH"/>
+        </w:rPr>
+        <w:t xml:space="preserve"> kann sich auf den spezifischen Einsatzort im Klassenzimmer bei «idealen» Bedingungen (Licht, Temperatur, Feuchtigkeit) des ZBW beschränken.</w:t>
       </w:r>
     </w:p>
     <w:p>
@@ -4443,7 +4491,19 @@
               <w:rPr>
                 <w:rFonts w:ascii="Arial" w:hAnsi="Arial" w:cs="Arial"/>
               </w:rPr>
-              <w:t>Das Fortbewegen über den ganzen Prozess wird mittels angetriebenen Rädern oder Raupen sichergestellt.</w:t>
+              <w:t>Das Fortbewegen über den ganzen Prozess wird mittels angetriebene</w:t>
+            </w:r>
+            <w:r>
+              <w:rPr>
+                <w:rFonts w:ascii="Arial" w:hAnsi="Arial" w:cs="Arial"/>
+              </w:rPr>
+              <w:t xml:space="preserve">r </w:t>
+            </w:r>
+            <w:r>
+              <w:rPr>
+                <w:rFonts w:ascii="Arial" w:hAnsi="Arial" w:cs="Arial"/>
+              </w:rPr>
+              <w:t>Räder oder Raupen sichergestellt.</w:t>
             </w:r>
           </w:p>
         </w:tc>
@@ -4748,7 +4808,19 @@
               <w:rPr>
                 <w:rFonts w:ascii="Arial" w:hAnsi="Arial" w:cs="Arial"/>
               </w:rPr>
-              <w:t>Der Prozess endet sobald der Roboter den Zielkreis verlassen hat und der Turm in der richten farblichen Reihenfolge selbstständig steht.</w:t>
+              <w:t>Der Prozess endet</w:t>
+            </w:r>
+            <w:r>
+              <w:rPr>
+                <w:rFonts w:ascii="Arial" w:hAnsi="Arial" w:cs="Arial"/>
+              </w:rPr>
+              <w:t>,</w:t>
+            </w:r>
+            <w:r>
+              <w:rPr>
+                <w:rFonts w:ascii="Arial" w:hAnsi="Arial" w:cs="Arial"/>
+              </w:rPr>
+              <w:t xml:space="preserve"> sobald der Roboter den Zielkreis verlassen hat und der Turm in der richten farblichen Reihenfolge selbstständig steht.</w:t>
             </w:r>
           </w:p>
           <w:p>
@@ -4964,15 +5036,7 @@
                 <w:b/>
                 <w:bCs/>
               </w:rPr>
-              <w:t>Spielfeld</w:t>
-            </w:r>
-            <w:r>
-              <w:rPr>
-                <w:rFonts w:cs="Arial"/>
-                <w:b/>
-                <w:bCs/>
-              </w:rPr>
-              <w:t xml:space="preserve"> </w:t>
+              <w:t xml:space="preserve">Spielfeld </w:t>
             </w:r>
           </w:p>
         </w:tc>
@@ -5335,7 +5399,19 @@
               <w:rPr>
                 <w:lang w:eastAsia="de-CH"/>
               </w:rPr>
-              <w:t xml:space="preserve">bei internen Energiezufuhr </w:t>
+              <w:t>bei interne</w:t>
+            </w:r>
+            <w:r>
+              <w:rPr>
+                <w:lang w:eastAsia="de-CH"/>
+              </w:rPr>
+              <w:t>r</w:t>
+            </w:r>
+            <w:r>
+              <w:rPr>
+                <w:lang w:eastAsia="de-CH"/>
+              </w:rPr>
+              <w:t xml:space="preserve"> Energiezufuhr </w:t>
             </w:r>
             <w:r>
               <w:rPr>
@@ -5547,6 +5623,13 @@
                 <w:rFonts w:cs="Arial"/>
                 <w:lang w:eastAsia="de-CH"/>
               </w:rPr>
+              <w:t>,</w:t>
+            </w:r>
+            <w:r>
+              <w:rPr>
+                <w:rFonts w:cs="Arial"/>
+                <w:lang w:eastAsia="de-CH"/>
+              </w:rPr>
               <w:t xml:space="preserve"> sobald der Turm in vertikaler Farbreihenfolge grün-rot-grün-rot-grün im Zielkreis steht und der Roboter den Zielkreis verlassen hat.</w:t>
             </w:r>
           </w:p>
@@ -5650,19 +5733,7 @@
               <w:rPr>
                 <w:rFonts w:cs="Arial"/>
               </w:rPr>
-              <w:t>ns</w:t>
-            </w:r>
-            <w:r>
-              <w:rPr>
-                <w:rFonts w:cs="Arial"/>
-              </w:rPr>
-              <w:t xml:space="preserve"> </w:t>
-            </w:r>
-            <w:r>
-              <w:rPr>
-                <w:rFonts w:cs="Arial"/>
-              </w:rPr>
-              <w:t>stehen zwei Versuche bei der Schlusspräsentation zur Verfügung.</w:t>
+              <w:t>ns stehen zwei Versuche bei der Schlusspräsentation zur Verfügung.</w:t>
             </w:r>
           </w:p>
         </w:tc>
@@ -6446,27 +6517,14 @@
           <w:r>
             <w:t xml:space="preserve"> von </w:t>
           </w:r>
-          <w:r>
-            <w:fldChar w:fldCharType="begin"/>
-          </w:r>
-          <w:r>
-            <w:instrText xml:space="preserve"> NUMPAGES </w:instrText>
-          </w:r>
-          <w:r>
-            <w:fldChar w:fldCharType="separate"/>
-          </w:r>
-          <w:r>
-            <w:rPr>
-              <w:noProof/>
-            </w:rPr>
-            <w:t>6</w:t>
-          </w:r>
-          <w:r>
-            <w:rPr>
-              <w:noProof/>
-            </w:rPr>
-            <w:fldChar w:fldCharType="end"/>
-          </w:r>
+          <w:fldSimple w:instr=" NUMPAGES ">
+            <w:r>
+              <w:rPr>
+                <w:noProof/>
+              </w:rPr>
+              <w:t>6</w:t>
+            </w:r>
+          </w:fldSimple>
         </w:p>
       </w:tc>
     </w:tr>
@@ -6561,27 +6619,14 @@
           <w:r>
             <w:t xml:space="preserve"> von </w:t>
           </w:r>
-          <w:r>
-            <w:fldChar w:fldCharType="begin"/>
-          </w:r>
-          <w:r>
-            <w:instrText xml:space="preserve"> NUMPAGES </w:instrText>
-          </w:r>
-          <w:r>
-            <w:fldChar w:fldCharType="separate"/>
-          </w:r>
-          <w:r>
-            <w:rPr>
-              <w:noProof/>
-            </w:rPr>
-            <w:t>7</w:t>
-          </w:r>
-          <w:r>
-            <w:rPr>
-              <w:noProof/>
-            </w:rPr>
-            <w:fldChar w:fldCharType="end"/>
-          </w:r>
+          <w:fldSimple w:instr=" NUMPAGES ">
+            <w:r>
+              <w:rPr>
+                <w:noProof/>
+              </w:rPr>
+              <w:t>7</w:t>
+            </w:r>
+          </w:fldSimple>
         </w:p>
       </w:tc>
     </w:tr>
@@ -8803,15 +8848,6 @@
   </w:num>
   <w:num w:numId="16" w16cid:durableId="2121291628">
     <w:abstractNumId w:val="15"/>
-    <w:lvlOverride w:ilvl="0"/>
-    <w:lvlOverride w:ilvl="1"/>
-    <w:lvlOverride w:ilvl="2"/>
-    <w:lvlOverride w:ilvl="3"/>
-    <w:lvlOverride w:ilvl="4"/>
-    <w:lvlOverride w:ilvl="5"/>
-    <w:lvlOverride w:ilvl="6"/>
-    <w:lvlOverride w:ilvl="7"/>
-    <w:lvlOverride w:ilvl="8"/>
   </w:num>
   <w:num w:numId="17" w16cid:durableId="581064370">
     <w:abstractNumId w:val="9"/>

</xml_diff>

<commit_message>
Prozessablauf korrigiert & Spielfeld eingefügt
</commit_message>
<xml_diff>
--- a/Dokumentation/Pflichtenheft AüP Team 5 _V1.0.docx
+++ b/Dokumentation/Pflichtenheft AüP Team 5 _V1.0.docx
@@ -1,6 +1,6 @@
 
 <file path=word/document.xml><?xml version="1.0" encoding="utf-8"?>
-<w:document xmlns:wpc="http://schemas.microsoft.com/office/word/2010/wordprocessingCanvas" xmlns:cx="http://schemas.microsoft.com/office/drawing/2014/chartex" xmlns:cx1="http://schemas.microsoft.com/office/drawing/2015/9/8/chartex" xmlns:mc="http://schemas.openxmlformats.org/markup-compatibility/2006" xmlns:o="urn:schemas-microsoft-com:office:office" xmlns:r="http://schemas.openxmlformats.org/officeDocument/2006/relationships" xmlns:m="http://schemas.openxmlformats.org/officeDocument/2006/math" xmlns:v="urn:schemas-microsoft-com:vml" xmlns:wp14="http://schemas.microsoft.com/office/word/2010/wordprocessingDrawing" xmlns:wp="http://schemas.openxmlformats.org/drawingml/2006/wordprocessingDrawing" xmlns:w10="urn:schemas-microsoft-com:office:word" xmlns:w="http://schemas.openxmlformats.org/wordprocessingml/2006/main" xmlns:w14="http://schemas.microsoft.com/office/word/2010/wordml" xmlns:w15="http://schemas.microsoft.com/office/word/2012/wordml" xmlns:w16se="http://schemas.microsoft.com/office/word/2015/wordml/symex" xmlns:wpg="http://schemas.microsoft.com/office/word/2010/wordprocessingGroup" xmlns:wpi="http://schemas.microsoft.com/office/word/2010/wordprocessingInk" xmlns:wne="http://schemas.microsoft.com/office/word/2006/wordml" xmlns:wps="http://schemas.microsoft.com/office/word/2010/wordprocessingShape" mc:Ignorable="w14 w15 w16se wp14">
+<w:document xmlns:wpc="http://schemas.microsoft.com/office/word/2010/wordprocessingCanvas" xmlns:cx="http://schemas.microsoft.com/office/drawing/2014/chartex" xmlns:cx1="http://schemas.microsoft.com/office/drawing/2015/9/8/chartex" xmlns:cx2="http://schemas.microsoft.com/office/drawing/2015/10/21/chartex" xmlns:cx3="http://schemas.microsoft.com/office/drawing/2016/5/9/chartex" xmlns:cx4="http://schemas.microsoft.com/office/drawing/2016/5/10/chartex" xmlns:cx5="http://schemas.microsoft.com/office/drawing/2016/5/11/chartex" xmlns:cx6="http://schemas.microsoft.com/office/drawing/2016/5/12/chartex" xmlns:cx7="http://schemas.microsoft.com/office/drawing/2016/5/13/chartex" xmlns:cx8="http://schemas.microsoft.com/office/drawing/2016/5/14/chartex" xmlns:mc="http://schemas.openxmlformats.org/markup-compatibility/2006" xmlns:aink="http://schemas.microsoft.com/office/drawing/2016/ink" xmlns:am3d="http://schemas.microsoft.com/office/drawing/2017/model3d" xmlns:o="urn:schemas-microsoft-com:office:office" xmlns:oel="http://schemas.microsoft.com/office/2019/extlst" xmlns:r="http://schemas.openxmlformats.org/officeDocument/2006/relationships" xmlns:m="http://schemas.openxmlformats.org/officeDocument/2006/math" xmlns:v="urn:schemas-microsoft-com:vml" xmlns:wp14="http://schemas.microsoft.com/office/word/2010/wordprocessingDrawing" xmlns:wp="http://schemas.openxmlformats.org/drawingml/2006/wordprocessingDrawing" xmlns:w10="urn:schemas-microsoft-com:office:word" xmlns:w="http://schemas.openxmlformats.org/wordprocessingml/2006/main" xmlns:w14="http://schemas.microsoft.com/office/word/2010/wordml" xmlns:w15="http://schemas.microsoft.com/office/word/2012/wordml" xmlns:w16cex="http://schemas.microsoft.com/office/word/2018/wordml/cex" xmlns:w16cid="http://schemas.microsoft.com/office/word/2016/wordml/cid" xmlns:w16="http://schemas.microsoft.com/office/word/2018/wordml" xmlns:w16sdtdh="http://schemas.microsoft.com/office/word/2020/wordml/sdtdatahash" xmlns:w16se="http://schemas.microsoft.com/office/word/2015/wordml/symex" xmlns:wpg="http://schemas.microsoft.com/office/word/2010/wordprocessingGroup" xmlns:wpi="http://schemas.microsoft.com/office/word/2010/wordprocessingInk" xmlns:wne="http://schemas.microsoft.com/office/word/2006/wordml" xmlns:wps="http://schemas.microsoft.com/office/word/2010/wordprocessingShape" mc:Ignorable="w14 w15 w16se w16cid w16 w16cex w16sdtdh wp14">
   <w:body>
     <w:p>
       <w:pPr>
@@ -70,8 +70,6 @@
         </w:rPr>
         <w:t>Dokumenteninformation</w:t>
       </w:r>
-      <w:bookmarkStart w:id="0" w:name="_GoBack"/>
-      <w:bookmarkEnd w:id="0"/>
     </w:p>
     <w:tbl>
       <w:tblPr>
@@ -345,21 +343,12 @@
                 <w:lang w:val="en-US"/>
               </w:rPr>
             </w:pPr>
-            <w:proofErr w:type="spellStart"/>
             <w:r>
               <w:rPr>
                 <w:rFonts w:cs="Arial"/>
                 <w:lang w:val="en-US"/>
               </w:rPr>
-              <w:t>Shala</w:t>
-            </w:r>
-            <w:proofErr w:type="spellEnd"/>
-            <w:r>
-              <w:rPr>
-                <w:rFonts w:cs="Arial"/>
-                <w:lang w:val="en-US"/>
-              </w:rPr>
-              <w:t xml:space="preserve"> </w:t>
+              <w:t xml:space="preserve">Shala </w:t>
             </w:r>
             <w:proofErr w:type="spellStart"/>
             <w:r>
@@ -1597,12 +1586,12 @@
       <w:pPr>
         <w:pStyle w:val="berschrift1ohne"/>
       </w:pPr>
-      <w:bookmarkStart w:id="1" w:name="_Toc113812426"/>
+      <w:bookmarkStart w:id="0" w:name="_Toc113906396"/>
       <w:r>
         <w:lastRenderedPageBreak/>
         <w:t>Inhaltsverzeichnis</w:t>
       </w:r>
-      <w:bookmarkEnd w:id="1"/>
+      <w:bookmarkEnd w:id="0"/>
     </w:p>
     <w:p>
       <w:pPr>
@@ -1634,7 +1623,7 @@
         </w:rPr>
         <w:fldChar w:fldCharType="separate"/>
       </w:r>
-      <w:hyperlink w:anchor="_Toc113812426" w:history="1">
+      <w:hyperlink w:anchor="_Toc113906396" w:history="1">
         <w:r>
           <w:rPr>
             <w:rStyle w:val="Hyperlink"/>
@@ -1661,7 +1650,7 @@
             <w:noProof/>
             <w:webHidden/>
           </w:rPr>
-          <w:instrText xml:space="preserve"> PAGEREF _Toc113812426 \h </w:instrText>
+          <w:instrText xml:space="preserve"> PAGEREF _Toc113906396 \h </w:instrText>
         </w:r>
         <w:r>
           <w:rPr>
@@ -1704,7 +1693,7 @@
           <w:szCs w:val="22"/>
         </w:rPr>
       </w:pPr>
-      <w:hyperlink w:anchor="_Toc113812427" w:history="1">
+      <w:hyperlink w:anchor="_Toc113906397" w:history="1">
         <w:r>
           <w:rPr>
             <w:rStyle w:val="Hyperlink"/>
@@ -1751,7 +1740,7 @@
             <w:noProof/>
             <w:webHidden/>
           </w:rPr>
-          <w:instrText xml:space="preserve"> PAGEREF _Toc113812427 \h </w:instrText>
+          <w:instrText xml:space="preserve"> PAGEREF _Toc113906397 \h </w:instrText>
         </w:r>
         <w:r>
           <w:rPr>
@@ -1792,7 +1781,7 @@
           <w:szCs w:val="22"/>
         </w:rPr>
       </w:pPr>
-      <w:hyperlink w:anchor="_Toc113812428" w:history="1">
+      <w:hyperlink w:anchor="_Toc113906398" w:history="1">
         <w:r>
           <w:rPr>
             <w:rStyle w:val="Hyperlink"/>
@@ -1837,7 +1826,7 @@
             <w:noProof/>
             <w:webHidden/>
           </w:rPr>
-          <w:instrText xml:space="preserve"> PAGEREF _Toc113812428 \h </w:instrText>
+          <w:instrText xml:space="preserve"> PAGEREF _Toc113906398 \h </w:instrText>
         </w:r>
         <w:r>
           <w:rPr>
@@ -1878,7 +1867,7 @@
           <w:szCs w:val="22"/>
         </w:rPr>
       </w:pPr>
-      <w:hyperlink w:anchor="_Toc113812429" w:history="1">
+      <w:hyperlink w:anchor="_Toc113906399" w:history="1">
         <w:r>
           <w:rPr>
             <w:rStyle w:val="Hyperlink"/>
@@ -1923,7 +1912,7 @@
             <w:noProof/>
             <w:webHidden/>
           </w:rPr>
-          <w:instrText xml:space="preserve"> PAGEREF _Toc113812429 \h </w:instrText>
+          <w:instrText xml:space="preserve"> PAGEREF _Toc113906399 \h </w:instrText>
         </w:r>
         <w:r>
           <w:rPr>
@@ -1964,7 +1953,7 @@
           <w:szCs w:val="22"/>
         </w:rPr>
       </w:pPr>
-      <w:hyperlink w:anchor="_Toc113812430" w:history="1">
+      <w:hyperlink w:anchor="_Toc113906400" w:history="1">
         <w:r>
           <w:rPr>
             <w:rStyle w:val="Hyperlink"/>
@@ -2009,7 +1998,7 @@
             <w:noProof/>
             <w:webHidden/>
           </w:rPr>
-          <w:instrText xml:space="preserve"> PAGEREF _Toc113812430 \h </w:instrText>
+          <w:instrText xml:space="preserve"> PAGEREF _Toc113906400 \h </w:instrText>
         </w:r>
         <w:r>
           <w:rPr>
@@ -2052,7 +2041,7 @@
           <w:szCs w:val="22"/>
         </w:rPr>
       </w:pPr>
-      <w:hyperlink w:anchor="_Toc113812431" w:history="1">
+      <w:hyperlink w:anchor="_Toc113906401" w:history="1">
         <w:r>
           <w:rPr>
             <w:rStyle w:val="Hyperlink"/>
@@ -2101,7 +2090,7 @@
             <w:noProof/>
             <w:webHidden/>
           </w:rPr>
-          <w:instrText xml:space="preserve"> PAGEREF _Toc113812431 \h </w:instrText>
+          <w:instrText xml:space="preserve"> PAGEREF _Toc113906401 \h </w:instrText>
         </w:r>
         <w:r>
           <w:rPr>
@@ -2142,7 +2131,7 @@
           <w:szCs w:val="22"/>
         </w:rPr>
       </w:pPr>
-      <w:hyperlink w:anchor="_Toc113812432" w:history="1">
+      <w:hyperlink w:anchor="_Toc113906402" w:history="1">
         <w:r>
           <w:rPr>
             <w:rStyle w:val="Hyperlink"/>
@@ -2187,7 +2176,7 @@
             <w:noProof/>
             <w:webHidden/>
           </w:rPr>
-          <w:instrText xml:space="preserve"> PAGEREF _Toc113812432 \h </w:instrText>
+          <w:instrText xml:space="preserve"> PAGEREF _Toc113906402 \h </w:instrText>
         </w:r>
         <w:r>
           <w:rPr>
@@ -2228,7 +2217,7 @@
           <w:szCs w:val="22"/>
         </w:rPr>
       </w:pPr>
-      <w:hyperlink w:anchor="_Toc113812433" w:history="1">
+      <w:hyperlink w:anchor="_Toc113906403" w:history="1">
         <w:r>
           <w:rPr>
             <w:rStyle w:val="Hyperlink"/>
@@ -2273,7 +2262,7 @@
             <w:noProof/>
             <w:webHidden/>
           </w:rPr>
-          <w:instrText xml:space="preserve"> PAGEREF _Toc113812433 \h </w:instrText>
+          <w:instrText xml:space="preserve"> PAGEREF _Toc113906403 \h </w:instrText>
         </w:r>
         <w:r>
           <w:rPr>
@@ -2314,7 +2303,7 @@
           <w:szCs w:val="22"/>
         </w:rPr>
       </w:pPr>
-      <w:hyperlink w:anchor="_Toc113812434" w:history="1">
+      <w:hyperlink w:anchor="_Toc113906404" w:history="1">
         <w:r>
           <w:rPr>
             <w:rStyle w:val="Hyperlink"/>
@@ -2359,7 +2348,7 @@
             <w:noProof/>
             <w:webHidden/>
           </w:rPr>
-          <w:instrText xml:space="preserve"> PAGEREF _Toc113812434 \h </w:instrText>
+          <w:instrText xml:space="preserve"> PAGEREF _Toc113906404 \h </w:instrText>
         </w:r>
         <w:r>
           <w:rPr>
@@ -2402,7 +2391,7 @@
           <w:szCs w:val="22"/>
         </w:rPr>
       </w:pPr>
-      <w:hyperlink w:anchor="_Toc113812435" w:history="1">
+      <w:hyperlink w:anchor="_Toc113906405" w:history="1">
         <w:r>
           <w:rPr>
             <w:rStyle w:val="Hyperlink"/>
@@ -2451,7 +2440,7 @@
             <w:noProof/>
             <w:webHidden/>
           </w:rPr>
-          <w:instrText xml:space="preserve"> PAGEREF _Toc113812435 \h </w:instrText>
+          <w:instrText xml:space="preserve"> PAGEREF _Toc113906405 \h </w:instrText>
         </w:r>
         <w:r>
           <w:rPr>
@@ -2494,7 +2483,7 @@
           <w:szCs w:val="22"/>
         </w:rPr>
       </w:pPr>
-      <w:hyperlink w:anchor="_Toc113812436" w:history="1">
+      <w:hyperlink w:anchor="_Toc113906406" w:history="1">
         <w:r>
           <w:rPr>
             <w:rStyle w:val="Hyperlink"/>
@@ -2543,7 +2532,7 @@
             <w:noProof/>
             <w:webHidden/>
           </w:rPr>
-          <w:instrText xml:space="preserve"> PAGEREF _Toc113812436 \h </w:instrText>
+          <w:instrText xml:space="preserve"> PAGEREF _Toc113906406 \h </w:instrText>
         </w:r>
         <w:r>
           <w:rPr>
@@ -2586,7 +2575,7 @@
           <w:szCs w:val="22"/>
         </w:rPr>
       </w:pPr>
-      <w:hyperlink w:anchor="_Toc113812437" w:history="1">
+      <w:hyperlink w:anchor="_Toc113906407" w:history="1">
         <w:r>
           <w:rPr>
             <w:rStyle w:val="Hyperlink"/>
@@ -2635,7 +2624,7 @@
             <w:noProof/>
             <w:webHidden/>
           </w:rPr>
-          <w:instrText xml:space="preserve"> PAGEREF _Toc113812437 \h </w:instrText>
+          <w:instrText xml:space="preserve"> PAGEREF _Toc113906407 \h </w:instrText>
         </w:r>
         <w:r>
           <w:rPr>
@@ -2676,7 +2665,7 @@
           <w:szCs w:val="22"/>
         </w:rPr>
       </w:pPr>
-      <w:hyperlink w:anchor="_Toc113812438" w:history="1">
+      <w:hyperlink w:anchor="_Toc113906408" w:history="1">
         <w:r>
           <w:rPr>
             <w:rStyle w:val="Hyperlink"/>
@@ -2721,7 +2710,7 @@
             <w:noProof/>
             <w:webHidden/>
           </w:rPr>
-          <w:instrText xml:space="preserve"> PAGEREF _Toc113812438 \h </w:instrText>
+          <w:instrText xml:space="preserve"> PAGEREF _Toc113906408 \h </w:instrText>
         </w:r>
         <w:r>
           <w:rPr>
@@ -2762,7 +2751,7 @@
           <w:szCs w:val="22"/>
         </w:rPr>
       </w:pPr>
-      <w:hyperlink w:anchor="_Toc113812439" w:history="1">
+      <w:hyperlink w:anchor="_Toc113906409" w:history="1">
         <w:r>
           <w:rPr>
             <w:rStyle w:val="Hyperlink"/>
@@ -2807,7 +2796,7 @@
             <w:noProof/>
             <w:webHidden/>
           </w:rPr>
-          <w:instrText xml:space="preserve"> PAGEREF _Toc113812439 \h </w:instrText>
+          <w:instrText xml:space="preserve"> PAGEREF _Toc113906409 \h </w:instrText>
         </w:r>
         <w:r>
           <w:rPr>
@@ -2848,7 +2837,7 @@
           <w:szCs w:val="22"/>
         </w:rPr>
       </w:pPr>
-      <w:hyperlink w:anchor="_Toc113812440" w:history="1">
+      <w:hyperlink w:anchor="_Toc113906410" w:history="1">
         <w:r>
           <w:rPr>
             <w:rStyle w:val="Hyperlink"/>
@@ -2893,7 +2882,7 @@
             <w:noProof/>
             <w:webHidden/>
           </w:rPr>
-          <w:instrText xml:space="preserve"> PAGEREF _Toc113812440 \h </w:instrText>
+          <w:instrText xml:space="preserve"> PAGEREF _Toc113906410 \h </w:instrText>
         </w:r>
         <w:r>
           <w:rPr>
@@ -2914,6 +2903,94 @@
             <w:webHidden/>
           </w:rPr>
           <w:t>6</w:t>
+        </w:r>
+        <w:r>
+          <w:rPr>
+            <w:noProof/>
+            <w:webHidden/>
+          </w:rPr>
+          <w:fldChar w:fldCharType="end"/>
+        </w:r>
+      </w:hyperlink>
+    </w:p>
+    <w:p>
+      <w:pPr>
+        <w:pStyle w:val="Verzeichnis1"/>
+        <w:rPr>
+          <w:rFonts w:asciiTheme="minorHAnsi" w:hAnsiTheme="minorHAnsi" w:cstheme="minorBidi"/>
+          <w:b w:val="0"/>
+          <w:bCs w:val="0"/>
+          <w:noProof/>
+          <w:sz w:val="22"/>
+          <w:szCs w:val="22"/>
+        </w:rPr>
+      </w:pPr>
+      <w:hyperlink w:anchor="_Toc113906411" w:history="1">
+        <w:r>
+          <w:rPr>
+            <w:rStyle w:val="Hyperlink"/>
+            <w:noProof/>
+          </w:rPr>
+          <w:t>6</w:t>
+        </w:r>
+        <w:r>
+          <w:rPr>
+            <w:rFonts w:asciiTheme="minorHAnsi" w:hAnsiTheme="minorHAnsi" w:cstheme="minorBidi"/>
+            <w:b w:val="0"/>
+            <w:bCs w:val="0"/>
+            <w:noProof/>
+            <w:sz w:val="22"/>
+            <w:szCs w:val="22"/>
+          </w:rPr>
+          <w:tab/>
+        </w:r>
+        <w:r>
+          <w:rPr>
+            <w:rStyle w:val="Hyperlink"/>
+            <w:noProof/>
+          </w:rPr>
+          <w:t>Anhang</w:t>
+        </w:r>
+        <w:r>
+          <w:rPr>
+            <w:noProof/>
+            <w:webHidden/>
+          </w:rPr>
+          <w:tab/>
+        </w:r>
+        <w:r>
+          <w:rPr>
+            <w:noProof/>
+            <w:webHidden/>
+          </w:rPr>
+          <w:fldChar w:fldCharType="begin"/>
+        </w:r>
+        <w:r>
+          <w:rPr>
+            <w:noProof/>
+            <w:webHidden/>
+          </w:rPr>
+          <w:instrText xml:space="preserve"> PAGEREF _Toc113906411 \h </w:instrText>
+        </w:r>
+        <w:r>
+          <w:rPr>
+            <w:noProof/>
+            <w:webHidden/>
+          </w:rPr>
+        </w:r>
+        <w:r>
+          <w:rPr>
+            <w:noProof/>
+            <w:webHidden/>
+          </w:rPr>
+          <w:fldChar w:fldCharType="separate"/>
+        </w:r>
+        <w:r>
+          <w:rPr>
+            <w:noProof/>
+            <w:webHidden/>
+          </w:rPr>
+          <w:t>7</w:t>
         </w:r>
         <w:r>
           <w:rPr>
@@ -2970,13 +3047,96 @@
           <w:rFonts w:cs="Arial"/>
         </w:rPr>
       </w:pPr>
-      <w:bookmarkStart w:id="2" w:name="_Toc113812427"/>
+      <w:bookmarkStart w:id="1" w:name="_Toc113906397"/>
       <w:r>
         <w:rPr>
           <w:rFonts w:cs="Arial"/>
         </w:rPr>
         <w:lastRenderedPageBreak/>
         <w:t>Einleitung</w:t>
+      </w:r>
+      <w:bookmarkEnd w:id="1"/>
+    </w:p>
+    <w:p>
+      <w:pPr>
+        <w:rPr>
+          <w:lang w:eastAsia="de-CH"/>
+        </w:rPr>
+      </w:pPr>
+      <w:r>
+        <w:rPr>
+          <w:lang w:eastAsia="de-CH"/>
+        </w:rPr>
+        <w:t>Dieses Pflichtenheft legt die funktionalen und nicht funktionale</w:t>
+      </w:r>
+      <w:r>
+        <w:rPr>
+          <w:lang w:eastAsia="de-CH"/>
+        </w:rPr>
+        <w:t>n</w:t>
+      </w:r>
+      <w:r>
+        <w:rPr>
+          <w:lang w:eastAsia="de-CH"/>
+        </w:rPr>
+        <w:t xml:space="preserve"> Anforderungen an den zu entwickelnden Roboter fest. </w:t>
+      </w:r>
+      <w:r>
+        <w:rPr>
+          <w:lang w:eastAsia="de-CH"/>
+        </w:rPr>
+        <w:t>Alle zuvor getroffenen Absprachen</w:t>
+      </w:r>
+      <w:r>
+        <w:rPr>
+          <w:lang w:eastAsia="de-CH"/>
+        </w:rPr>
+        <w:t xml:space="preserve"> zwischen Auftraggeber und Auftragnehmer werden</w:t>
+      </w:r>
+      <w:r>
+        <w:rPr>
+          <w:lang w:eastAsia="de-CH"/>
+        </w:rPr>
+        <w:t xml:space="preserve">, </w:t>
+      </w:r>
+      <w:r>
+        <w:rPr>
+          <w:lang w:eastAsia="de-CH"/>
+        </w:rPr>
+        <w:t>sofern nichts anders vermerkt</w:t>
+      </w:r>
+      <w:r>
+        <w:rPr>
+          <w:lang w:eastAsia="de-CH"/>
+        </w:rPr>
+        <w:t>,</w:t>
+      </w:r>
+      <w:r>
+        <w:rPr>
+          <w:lang w:eastAsia="de-CH"/>
+        </w:rPr>
+        <w:t xml:space="preserve"> durch dieses Pflichtenheft ersetzt</w:t>
+      </w:r>
+      <w:r>
+        <w:rPr>
+          <w:lang w:eastAsia="de-CH"/>
+        </w:rPr>
+        <w:t>.</w:t>
+      </w:r>
+    </w:p>
+    <w:p>
+      <w:pPr>
+        <w:pStyle w:val="berschrift2"/>
+        <w:rPr>
+          <w:rFonts w:cs="Arial"/>
+        </w:rPr>
+      </w:pPr>
+      <w:bookmarkStart w:id="2" w:name="_Toc113906398"/>
+      <w:r>
+        <w:rPr>
+          <w:rFonts w:cs="Arial"/>
+        </w:rPr>
+        <w:t>Ziel und Zweck dieses Dokuments</w:t>
       </w:r>
       <w:bookmarkEnd w:id="2"/>
     </w:p>
@@ -2990,89 +3150,6 @@
         <w:rPr>
           <w:lang w:eastAsia="de-CH"/>
         </w:rPr>
-        <w:t>Dieses Pflichtenheft legt die funktionalen und nicht funktionale</w:t>
-      </w:r>
-      <w:r>
-        <w:rPr>
-          <w:lang w:eastAsia="de-CH"/>
-        </w:rPr>
-        <w:t>n</w:t>
-      </w:r>
-      <w:r>
-        <w:rPr>
-          <w:lang w:eastAsia="de-CH"/>
-        </w:rPr>
-        <w:t xml:space="preserve"> Anforderungen an den zu entwickelnden Roboter fest. </w:t>
-      </w:r>
-      <w:r>
-        <w:rPr>
-          <w:lang w:eastAsia="de-CH"/>
-        </w:rPr>
-        <w:t>Alle zuvor getroffenen Absprachen</w:t>
-      </w:r>
-      <w:r>
-        <w:rPr>
-          <w:lang w:eastAsia="de-CH"/>
-        </w:rPr>
-        <w:t xml:space="preserve"> zwischen Auftraggeber und Auftragnehmer werden</w:t>
-      </w:r>
-      <w:r>
-        <w:rPr>
-          <w:lang w:eastAsia="de-CH"/>
-        </w:rPr>
-        <w:t xml:space="preserve">, </w:t>
-      </w:r>
-      <w:r>
-        <w:rPr>
-          <w:lang w:eastAsia="de-CH"/>
-        </w:rPr>
-        <w:t>sofern nichts anders vermerkt</w:t>
-      </w:r>
-      <w:r>
-        <w:rPr>
-          <w:lang w:eastAsia="de-CH"/>
-        </w:rPr>
-        <w:t>,</w:t>
-      </w:r>
-      <w:r>
-        <w:rPr>
-          <w:lang w:eastAsia="de-CH"/>
-        </w:rPr>
-        <w:t xml:space="preserve"> durch dieses Pflichtenheft ersetzt</w:t>
-      </w:r>
-      <w:r>
-        <w:rPr>
-          <w:lang w:eastAsia="de-CH"/>
-        </w:rPr>
-        <w:t>.</w:t>
-      </w:r>
-    </w:p>
-    <w:p>
-      <w:pPr>
-        <w:pStyle w:val="berschrift2"/>
-        <w:rPr>
-          <w:rFonts w:cs="Arial"/>
-        </w:rPr>
-      </w:pPr>
-      <w:bookmarkStart w:id="3" w:name="_Toc113812428"/>
-      <w:r>
-        <w:rPr>
-          <w:rFonts w:cs="Arial"/>
-        </w:rPr>
-        <w:t>Ziel und Zweck dieses Dokuments</w:t>
-      </w:r>
-      <w:bookmarkEnd w:id="3"/>
-    </w:p>
-    <w:p>
-      <w:pPr>
-        <w:rPr>
-          <w:lang w:eastAsia="de-CH"/>
-        </w:rPr>
-      </w:pPr>
-      <w:r>
-        <w:rPr>
-          <w:lang w:eastAsia="de-CH"/>
-        </w:rPr>
         <w:t>Die Rahmenbedingungen für die Entwicklung der Lösung werden mit den Anforderungen festgelegt, die im Pflichtenheft detailliert aufgelistet sind.</w:t>
       </w:r>
     </w:p>
@@ -3083,14 +3160,14 @@
           <w:rFonts w:cs="Arial"/>
         </w:rPr>
       </w:pPr>
-      <w:bookmarkStart w:id="4" w:name="_Toc113812429"/>
+      <w:bookmarkStart w:id="3" w:name="_Toc113906399"/>
       <w:r>
         <w:rPr>
           <w:rFonts w:cs="Arial"/>
         </w:rPr>
         <w:t>Auftraggeber</w:t>
       </w:r>
-      <w:bookmarkEnd w:id="4"/>
+      <w:bookmarkEnd w:id="3"/>
     </w:p>
     <w:p>
       <w:pPr>
@@ -3580,14 +3657,14 @@
           <w:rFonts w:cs="Arial"/>
         </w:rPr>
       </w:pPr>
-      <w:bookmarkStart w:id="5" w:name="_Toc113812430"/>
+      <w:bookmarkStart w:id="4" w:name="_Toc113906400"/>
       <w:r>
         <w:rPr>
           <w:rFonts w:cs="Arial"/>
         </w:rPr>
         <w:t>Auftragnehmer</w:t>
       </w:r>
-      <w:bookmarkEnd w:id="5"/>
+      <w:bookmarkEnd w:id="4"/>
     </w:p>
     <w:tbl>
       <w:tblPr>
@@ -4016,7 +4093,7 @@
           <w:lang w:val="en-US"/>
         </w:rPr>
       </w:pPr>
-      <w:bookmarkStart w:id="6" w:name="_Toc113812431"/>
+      <w:bookmarkStart w:id="5" w:name="_Toc113906401"/>
       <w:proofErr w:type="spellStart"/>
       <w:r>
         <w:rPr>
@@ -4026,7 +4103,7 @@
         <w:lastRenderedPageBreak/>
         <w:t>Systemerfassung</w:t>
       </w:r>
-      <w:bookmarkEnd w:id="6"/>
+      <w:bookmarkEnd w:id="5"/>
       <w:proofErr w:type="spellEnd"/>
       <w:r>
         <w:rPr>
@@ -4105,13 +4182,68 @@
           <w:lang w:val="en-US"/>
         </w:rPr>
       </w:pPr>
-      <w:bookmarkStart w:id="7" w:name="_Toc113812432"/>
+      <w:bookmarkStart w:id="6" w:name="_Toc113906402"/>
       <w:proofErr w:type="spellStart"/>
       <w:r>
         <w:rPr>
           <w:lang w:val="en-US"/>
         </w:rPr>
         <w:t>Anwendungsbereich</w:t>
+      </w:r>
+      <w:bookmarkEnd w:id="6"/>
+      <w:proofErr w:type="spellEnd"/>
+    </w:p>
+    <w:p>
+      <w:pPr>
+        <w:rPr>
+          <w:lang w:eastAsia="de-CH"/>
+        </w:rPr>
+      </w:pPr>
+      <w:r>
+        <w:rPr>
+          <w:lang w:eastAsia="de-CH"/>
+        </w:rPr>
+        <w:t>Die Anwendung des Roboter</w:t>
+      </w:r>
+      <w:r>
+        <w:rPr>
+          <w:lang w:eastAsia="de-CH"/>
+        </w:rPr>
+        <w:t>s</w:t>
+      </w:r>
+      <w:r>
+        <w:rPr>
+          <w:lang w:eastAsia="de-CH"/>
+        </w:rPr>
+        <w:t xml:space="preserve"> beschränkt sich auf das vom ZBW zur Verfügung gestellten Spielfeld. Er ist nicht dazu gedacht</w:t>
+      </w:r>
+      <w:r>
+        <w:rPr>
+          <w:lang w:eastAsia="de-CH"/>
+        </w:rPr>
+        <w:t>,</w:t>
+      </w:r>
+      <w:r>
+        <w:rPr>
+          <w:lang w:eastAsia="de-CH"/>
+        </w:rPr>
+        <w:t xml:space="preserve"> ausserhalb der Schule betrieben zu werden.</w:t>
+      </w:r>
+    </w:p>
+    <w:p>
+      <w:pPr>
+        <w:pStyle w:val="berschrift2"/>
+        <w:rPr>
+          <w:lang w:val="en-US"/>
+        </w:rPr>
+      </w:pPr>
+      <w:bookmarkStart w:id="7" w:name="_Toc113906403"/>
+      <w:proofErr w:type="spellStart"/>
+      <w:r>
+        <w:rPr>
+          <w:lang w:val="en-US"/>
+        </w:rPr>
+        <w:t>Zielgruppe</w:t>
       </w:r>
       <w:bookmarkEnd w:id="7"/>
       <w:proofErr w:type="spellEnd"/>
@@ -4126,31 +4258,13 @@
         <w:rPr>
           <w:lang w:eastAsia="de-CH"/>
         </w:rPr>
-        <w:t>Die Anwendung des Roboter</w:t>
+        <w:t xml:space="preserve">Der Roboter wird </w:t>
       </w:r>
       <w:r>
         <w:rPr>
           <w:lang w:eastAsia="de-CH"/>
         </w:rPr>
-        <w:t>s</w:t>
-      </w:r>
-      <w:r>
-        <w:rPr>
-          <w:lang w:eastAsia="de-CH"/>
-        </w:rPr>
-        <w:t xml:space="preserve"> beschränkt sich auf das vom ZBW zur Verfügung gestellten Spielfeld. Er ist nicht dazu gedacht</w:t>
-      </w:r>
-      <w:r>
-        <w:rPr>
-          <w:lang w:eastAsia="de-CH"/>
-        </w:rPr>
-        <w:t>,</w:t>
-      </w:r>
-      <w:r>
-        <w:rPr>
-          <w:lang w:eastAsia="de-CH"/>
-        </w:rPr>
-        <w:t xml:space="preserve"> ausserhalb der Schule betrieben zu werden.</w:t>
+        <w:t>ausschliesslich von technisch versierten Personen verwendet.</w:t>
       </w:r>
     </w:p>
     <w:p>
@@ -4160,13 +4274,13 @@
           <w:lang w:val="en-US"/>
         </w:rPr>
       </w:pPr>
-      <w:bookmarkStart w:id="8" w:name="_Toc113812433"/>
+      <w:bookmarkStart w:id="8" w:name="_Toc113906404"/>
       <w:proofErr w:type="spellStart"/>
       <w:r>
         <w:rPr>
           <w:lang w:val="en-US"/>
         </w:rPr>
-        <w:t>Zielgruppe</w:t>
+        <w:t>Betriebsbedingungen</w:t>
       </w:r>
       <w:bookmarkEnd w:id="8"/>
       <w:proofErr w:type="spellEnd"/>
@@ -4181,43 +4295,6 @@
         <w:rPr>
           <w:lang w:eastAsia="de-CH"/>
         </w:rPr>
-        <w:t xml:space="preserve">Der Roboter wird </w:t>
-      </w:r>
-      <w:r>
-        <w:rPr>
-          <w:lang w:eastAsia="de-CH"/>
-        </w:rPr>
-        <w:t>ausschliesslich von technisch versierten Personen verwendet.</w:t>
-      </w:r>
-    </w:p>
-    <w:p>
-      <w:pPr>
-        <w:pStyle w:val="berschrift2"/>
-        <w:rPr>
-          <w:lang w:val="en-US"/>
-        </w:rPr>
-      </w:pPr>
-      <w:bookmarkStart w:id="9" w:name="_Toc113812434"/>
-      <w:proofErr w:type="spellStart"/>
-      <w:r>
-        <w:rPr>
-          <w:lang w:val="en-US"/>
-        </w:rPr>
-        <w:t>Betriebsbedingungen</w:t>
-      </w:r>
-      <w:bookmarkEnd w:id="9"/>
-      <w:proofErr w:type="spellEnd"/>
-    </w:p>
-    <w:p>
-      <w:pPr>
-        <w:rPr>
-          <w:lang w:eastAsia="de-CH"/>
-        </w:rPr>
-      </w:pPr>
-      <w:r>
-        <w:rPr>
-          <w:lang w:eastAsia="de-CH"/>
-        </w:rPr>
         <w:t>Die Funktionalität des Roboter</w:t>
       </w:r>
       <w:r>
@@ -4274,7 +4351,7 @@
           <w:lang w:val="en-US"/>
         </w:rPr>
       </w:pPr>
-      <w:bookmarkStart w:id="10" w:name="_Toc113812435"/>
+      <w:bookmarkStart w:id="9" w:name="_Toc113906405"/>
       <w:proofErr w:type="spellStart"/>
       <w:r>
         <w:rPr>
@@ -4284,7 +4361,7 @@
         <w:lastRenderedPageBreak/>
         <w:t>Prozessanalyse</w:t>
       </w:r>
-      <w:bookmarkEnd w:id="10"/>
+      <w:bookmarkEnd w:id="9"/>
       <w:proofErr w:type="spellEnd"/>
     </w:p>
     <w:tbl>
@@ -4382,15 +4459,13 @@
             </w:pPr>
             <w:r>
               <w:rPr>
-                <w:rFonts w:cs="Arial"/>
                 <w:noProof/>
-                <w:lang w:eastAsia="de-CH"/>
               </w:rPr>
               <w:drawing>
-                <wp:inline distT="0" distB="0" distL="0" distR="0" wp14:anchorId="641FCC23" wp14:editId="60B0344F">
-                  <wp:extent cx="1161929" cy="3688336"/>
-                  <wp:effectExtent l="0" t="0" r="635" b="7620"/>
-                  <wp:docPr id="57" name="Grafik 57"/>
+                <wp:inline distT="0" distB="0" distL="0" distR="0" wp14:anchorId="24AED2AC" wp14:editId="4F1F356A">
+                  <wp:extent cx="1150620" cy="3817620"/>
+                  <wp:effectExtent l="0" t="0" r="0" b="0"/>
+                  <wp:docPr id="6" name="Grafik 6"/>
                   <wp:cNvGraphicFramePr>
                     <a:graphicFrameLocks xmlns:a="http://schemas.openxmlformats.org/drawingml/2006/main" noChangeAspect="1"/>
                   </wp:cNvGraphicFramePr>
@@ -4398,23 +4473,36 @@
                     <a:graphicData uri="http://schemas.openxmlformats.org/drawingml/2006/picture">
                       <pic:pic xmlns:pic="http://schemas.openxmlformats.org/drawingml/2006/picture">
                         <pic:nvPicPr>
-                          <pic:cNvPr id="1" name=""/>
-                          <pic:cNvPicPr/>
+                          <pic:cNvPr id="0" name="Picture 1"/>
+                          <pic:cNvPicPr>
+                            <a:picLocks noChangeAspect="1" noChangeArrowheads="1"/>
+                          </pic:cNvPicPr>
                         </pic:nvPicPr>
                         <pic:blipFill>
-                          <a:blip r:embed="rId9"/>
+                          <a:blip r:embed="rId9">
+                            <a:extLst>
+                              <a:ext uri="{28A0092B-C50C-407E-A947-70E740481C1C}">
+                                <a14:useLocalDpi xmlns:a14="http://schemas.microsoft.com/office/drawing/2010/main" val="0"/>
+                              </a:ext>
+                            </a:extLst>
+                          </a:blip>
+                          <a:srcRect/>
                           <a:stretch>
                             <a:fillRect/>
                           </a:stretch>
                         </pic:blipFill>
-                        <pic:spPr>
+                        <pic:spPr bwMode="auto">
                           <a:xfrm>
                             <a:off x="0" y="0"/>
-                            <a:ext cx="1165369" cy="3699254"/>
+                            <a:ext cx="1150620" cy="3817620"/>
                           </a:xfrm>
                           <a:prstGeom prst="rect">
                             <a:avLst/>
                           </a:prstGeom>
+                          <a:noFill/>
+                          <a:ln>
+                            <a:noFill/>
+                          </a:ln>
                         </pic:spPr>
                       </pic:pic>
                     </a:graphicData>
@@ -4896,7 +4984,7 @@
           <w:lang w:val="en-US"/>
         </w:rPr>
       </w:pPr>
-      <w:bookmarkStart w:id="11" w:name="_Toc113812436"/>
+      <w:bookmarkStart w:id="10" w:name="_Toc113906406"/>
       <w:proofErr w:type="spellStart"/>
       <w:r>
         <w:rPr>
@@ -4905,7 +4993,7 @@
         </w:rPr>
         <w:t>Schnittstellen</w:t>
       </w:r>
-      <w:bookmarkEnd w:id="11"/>
+      <w:bookmarkEnd w:id="10"/>
       <w:proofErr w:type="spellEnd"/>
     </w:p>
     <w:p>
@@ -4977,7 +5065,7 @@
           <w:lang w:val="en-US"/>
         </w:rPr>
       </w:pPr>
-      <w:bookmarkStart w:id="12" w:name="_Toc113812437"/>
+      <w:bookmarkStart w:id="11" w:name="_Toc113906407"/>
       <w:proofErr w:type="spellStart"/>
       <w:r>
         <w:rPr>
@@ -4994,7 +5082,7 @@
         </w:rPr>
         <w:t>en</w:t>
       </w:r>
-      <w:bookmarkEnd w:id="12"/>
+      <w:bookmarkEnd w:id="11"/>
       <w:proofErr w:type="spellEnd"/>
     </w:p>
     <w:tbl>
@@ -5781,12 +5869,156 @@
           <w:rFonts w:cs="Arial"/>
         </w:rPr>
       </w:pPr>
-      <w:bookmarkStart w:id="13" w:name="_Toc113812438"/>
+      <w:bookmarkStart w:id="12" w:name="_Toc113906408"/>
       <w:r>
         <w:rPr>
           <w:rFonts w:cs="Arial"/>
         </w:rPr>
         <w:t>Optional</w:t>
+      </w:r>
+      <w:bookmarkEnd w:id="12"/>
+    </w:p>
+    <w:tbl>
+      <w:tblPr>
+        <w:tblW w:w="5000" w:type="pct"/>
+        <w:tblBorders>
+          <w:top w:val="single" w:sz="4" w:space="0" w:color="auto"/>
+          <w:left w:val="single" w:sz="4" w:space="0" w:color="auto"/>
+          <w:bottom w:val="single" w:sz="4" w:space="0" w:color="auto"/>
+          <w:right w:val="single" w:sz="4" w:space="0" w:color="auto"/>
+          <w:insideH w:val="single" w:sz="4" w:space="0" w:color="auto"/>
+          <w:insideV w:val="single" w:sz="4" w:space="0" w:color="auto"/>
+        </w:tblBorders>
+        <w:tblCellMar>
+          <w:top w:w="57" w:type="dxa"/>
+          <w:bottom w:w="57" w:type="dxa"/>
+        </w:tblCellMar>
+        <w:tblLook w:val="01E0" w:firstRow="1" w:lastRow="1" w:firstColumn="1" w:lastColumn="1" w:noHBand="0" w:noVBand="0"/>
+      </w:tblPr>
+      <w:tblGrid>
+        <w:gridCol w:w="2123"/>
+        <w:gridCol w:w="7788"/>
+      </w:tblGrid>
+      <w:tr>
+        <w:trPr>
+          <w:trHeight w:val="20"/>
+        </w:trPr>
+        <w:tc>
+          <w:tcPr>
+            <w:tcW w:w="1071" w:type="pct"/>
+          </w:tcPr>
+          <w:p>
+            <w:pPr>
+              <w:pStyle w:val="Tabelle"/>
+              <w:spacing w:before="0" w:after="0"/>
+              <w:rPr>
+                <w:rFonts w:cs="Arial"/>
+              </w:rPr>
+            </w:pPr>
+            <w:proofErr w:type="spellStart"/>
+            <w:r>
+              <w:rPr>
+                <w:rFonts w:cs="Arial"/>
+                <w:b/>
+                <w:bCs/>
+              </w:rPr>
+              <w:t>Standalone</w:t>
+            </w:r>
+            <w:proofErr w:type="spellEnd"/>
+            <w:r>
+              <w:rPr>
+                <w:rFonts w:cs="Arial"/>
+                <w:b/>
+                <w:bCs/>
+              </w:rPr>
+              <w:t>-Betrieb</w:t>
+            </w:r>
+          </w:p>
+        </w:tc>
+        <w:tc>
+          <w:tcPr>
+            <w:tcW w:w="3929" w:type="pct"/>
+          </w:tcPr>
+          <w:p>
+            <w:pPr>
+              <w:pStyle w:val="Tabelle"/>
+              <w:spacing w:before="0" w:after="0"/>
+              <w:rPr>
+                <w:rFonts w:cs="Arial"/>
+              </w:rPr>
+            </w:pPr>
+            <w:r>
+              <w:rPr>
+                <w:rFonts w:cs="Arial"/>
+              </w:rPr>
+              <w:t>Betrieb ohne externe Energiezufuhr</w:t>
+            </w:r>
+          </w:p>
+        </w:tc>
+      </w:tr>
+      <w:tr>
+        <w:trPr>
+          <w:trHeight w:val="20"/>
+        </w:trPr>
+        <w:tc>
+          <w:tcPr>
+            <w:tcW w:w="1071" w:type="pct"/>
+          </w:tcPr>
+          <w:p>
+            <w:pPr>
+              <w:pStyle w:val="Tabelle"/>
+              <w:spacing w:before="0" w:after="0"/>
+              <w:rPr>
+                <w:rFonts w:cs="Arial"/>
+                <w:b/>
+                <w:bCs/>
+              </w:rPr>
+            </w:pPr>
+            <w:r>
+              <w:rPr>
+                <w:rFonts w:cs="Arial"/>
+                <w:b/>
+                <w:bCs/>
+              </w:rPr>
+              <w:t>Anzeige</w:t>
+            </w:r>
+          </w:p>
+        </w:tc>
+        <w:tc>
+          <w:tcPr>
+            <w:tcW w:w="3929" w:type="pct"/>
+          </w:tcPr>
+          <w:p>
+            <w:pPr>
+              <w:pStyle w:val="Tabelle"/>
+              <w:spacing w:before="0" w:after="0"/>
+              <w:rPr>
+                <w:rFonts w:cs="Arial"/>
+              </w:rPr>
+            </w:pPr>
+            <w:r>
+              <w:rPr>
+                <w:rFonts w:cs="Arial"/>
+              </w:rPr>
+              <w:t>Visualisierung der Prozesszeit oder des Prozess-Zustands</w:t>
+            </w:r>
+          </w:p>
+        </w:tc>
+      </w:tr>
+    </w:tbl>
+    <w:p>
+      <w:pPr>
+        <w:pStyle w:val="berschrift2"/>
+        <w:rPr>
+          <w:rFonts w:cs="Arial"/>
+        </w:rPr>
+      </w:pPr>
+      <w:bookmarkStart w:id="13" w:name="_Toc113906409"/>
+      <w:r>
+        <w:rPr>
+          <w:rFonts w:cs="Arial"/>
+        </w:rPr>
+        <w:t>Eigene</w:t>
       </w:r>
       <w:bookmarkEnd w:id="13"/>
     </w:p>
@@ -5827,23 +6059,13 @@
                 <w:rFonts w:cs="Arial"/>
               </w:rPr>
             </w:pPr>
-            <w:proofErr w:type="spellStart"/>
             <w:r>
               <w:rPr>
                 <w:rFonts w:cs="Arial"/>
                 <w:b/>
                 <w:bCs/>
               </w:rPr>
-              <w:t>Standalone</w:t>
-            </w:r>
-            <w:proofErr w:type="spellEnd"/>
-            <w:r>
-              <w:rPr>
-                <w:rFonts w:cs="Arial"/>
-                <w:b/>
-                <w:bCs/>
-              </w:rPr>
-              <w:t>-Betrieb</w:t>
+              <w:t>Schiefer Turm</w:t>
             </w:r>
           </w:p>
         </w:tc>
@@ -5861,9 +6083,15 @@
             </w:pPr>
             <w:r>
               <w:rPr>
-                <w:rFonts w:cs="Arial"/>
-              </w:rPr>
-              <w:t>Betrieb ohne externe Energiezufuhr</w:t>
+                <w:lang w:eastAsia="de-CH"/>
+              </w:rPr>
+              <w:t xml:space="preserve">Der Roboter </w:t>
+            </w:r>
+            <w:r>
+              <w:rPr>
+                <w:lang w:eastAsia="de-CH"/>
+              </w:rPr>
+              <w:t>kann optional einen schiefen Turm bauen</w:t>
             </w:r>
           </w:p>
         </w:tc>
@@ -5892,7 +6120,7 @@
                 <w:b/>
                 <w:bCs/>
               </w:rPr>
-              <w:t>Anzeige</w:t>
+              <w:t>Audioausgabe</w:t>
             </w:r>
           </w:p>
         </w:tc>
@@ -5912,98 +6140,25 @@
               <w:rPr>
                 <w:rFonts w:cs="Arial"/>
               </w:rPr>
-              <w:t>Visualisierung der Prozesszeit oder des Prozess-Zustands</w:t>
-            </w:r>
-          </w:p>
-        </w:tc>
-      </w:tr>
-    </w:tbl>
-    <w:p>
-      <w:pPr>
-        <w:pStyle w:val="berschrift2"/>
-        <w:rPr>
-          <w:rFonts w:cs="Arial"/>
-        </w:rPr>
-      </w:pPr>
-      <w:bookmarkStart w:id="14" w:name="_Toc113812439"/>
-      <w:r>
-        <w:rPr>
-          <w:rFonts w:cs="Arial"/>
-        </w:rPr>
-        <w:t>Eigene</w:t>
-      </w:r>
-      <w:bookmarkEnd w:id="14"/>
-    </w:p>
-    <w:tbl>
-      <w:tblPr>
-        <w:tblW w:w="5000" w:type="pct"/>
-        <w:tblBorders>
-          <w:top w:val="single" w:sz="4" w:space="0" w:color="auto"/>
-          <w:left w:val="single" w:sz="4" w:space="0" w:color="auto"/>
-          <w:bottom w:val="single" w:sz="4" w:space="0" w:color="auto"/>
-          <w:right w:val="single" w:sz="4" w:space="0" w:color="auto"/>
-          <w:insideH w:val="single" w:sz="4" w:space="0" w:color="auto"/>
-          <w:insideV w:val="single" w:sz="4" w:space="0" w:color="auto"/>
-        </w:tblBorders>
-        <w:tblCellMar>
-          <w:top w:w="57" w:type="dxa"/>
-          <w:bottom w:w="57" w:type="dxa"/>
-        </w:tblCellMar>
-        <w:tblLook w:val="01E0" w:firstRow="1" w:lastRow="1" w:firstColumn="1" w:lastColumn="1" w:noHBand="0" w:noVBand="0"/>
-      </w:tblPr>
-      <w:tblGrid>
-        <w:gridCol w:w="2123"/>
-        <w:gridCol w:w="7788"/>
-      </w:tblGrid>
-      <w:tr>
-        <w:trPr>
-          <w:trHeight w:val="20"/>
-        </w:trPr>
-        <w:tc>
-          <w:tcPr>
-            <w:tcW w:w="1071" w:type="pct"/>
-          </w:tcPr>
-          <w:p>
-            <w:pPr>
-              <w:pStyle w:val="Tabelle"/>
-              <w:spacing w:before="0" w:after="0"/>
-              <w:rPr>
-                <w:rFonts w:cs="Arial"/>
-              </w:rPr>
-            </w:pPr>
-            <w:r>
-              <w:rPr>
-                <w:rFonts w:cs="Arial"/>
-                <w:b/>
-                <w:bCs/>
-              </w:rPr>
-              <w:t>Schiefer Turm</w:t>
-            </w:r>
-          </w:p>
-        </w:tc>
-        <w:tc>
-          <w:tcPr>
-            <w:tcW w:w="3929" w:type="pct"/>
-          </w:tcPr>
-          <w:p>
-            <w:pPr>
-              <w:pStyle w:val="Tabelle"/>
-              <w:spacing w:before="0" w:after="0"/>
-              <w:rPr>
-                <w:rFonts w:cs="Arial"/>
-              </w:rPr>
-            </w:pPr>
-            <w:r>
-              <w:rPr>
-                <w:lang w:eastAsia="de-CH"/>
-              </w:rPr>
-              <w:t xml:space="preserve">Der Roboter </w:t>
-            </w:r>
-            <w:r>
-              <w:rPr>
-                <w:lang w:eastAsia="de-CH"/>
-              </w:rPr>
-              <w:t>kann optional einen schiefen Turm bauen</w:t>
+              <w:t>Zusätzlich zu</w:t>
+            </w:r>
+            <w:r>
+              <w:rPr>
+                <w:rFonts w:cs="Arial"/>
+              </w:rPr>
+              <w:t>r</w:t>
+            </w:r>
+            <w:r>
+              <w:rPr>
+                <w:rFonts w:cs="Arial"/>
+              </w:rPr>
+              <w:t xml:space="preserve"> Visualisierung</w:t>
+            </w:r>
+            <w:r>
+              <w:rPr>
+                <w:rFonts w:cs="Arial"/>
+              </w:rPr>
+              <w:t xml:space="preserve"> eine akustische Prozessrückmeldung</w:t>
             </w:r>
           </w:p>
         </w:tc>
@@ -6032,73 +6187,6 @@
                 <w:b/>
                 <w:bCs/>
               </w:rPr>
-              <w:t>Audioausgabe</w:t>
-            </w:r>
-          </w:p>
-        </w:tc>
-        <w:tc>
-          <w:tcPr>
-            <w:tcW w:w="3929" w:type="pct"/>
-          </w:tcPr>
-          <w:p>
-            <w:pPr>
-              <w:pStyle w:val="Tabelle"/>
-              <w:spacing w:before="0" w:after="0"/>
-              <w:rPr>
-                <w:rFonts w:cs="Arial"/>
-              </w:rPr>
-            </w:pPr>
-            <w:r>
-              <w:rPr>
-                <w:rFonts w:cs="Arial"/>
-              </w:rPr>
-              <w:t>Zusätzlich zu</w:t>
-            </w:r>
-            <w:r>
-              <w:rPr>
-                <w:rFonts w:cs="Arial"/>
-              </w:rPr>
-              <w:t>r</w:t>
-            </w:r>
-            <w:r>
-              <w:rPr>
-                <w:rFonts w:cs="Arial"/>
-              </w:rPr>
-              <w:t xml:space="preserve"> Visualisierung</w:t>
-            </w:r>
-            <w:r>
-              <w:rPr>
-                <w:rFonts w:cs="Arial"/>
-              </w:rPr>
-              <w:t xml:space="preserve"> eine akustische Prozessrückmeldung</w:t>
-            </w:r>
-          </w:p>
-        </w:tc>
-      </w:tr>
-      <w:tr>
-        <w:trPr>
-          <w:trHeight w:val="20"/>
-        </w:trPr>
-        <w:tc>
-          <w:tcPr>
-            <w:tcW w:w="1071" w:type="pct"/>
-          </w:tcPr>
-          <w:p>
-            <w:pPr>
-              <w:pStyle w:val="Tabelle"/>
-              <w:spacing w:before="0" w:after="0"/>
-              <w:rPr>
-                <w:rFonts w:cs="Arial"/>
-                <w:b/>
-                <w:bCs/>
-              </w:rPr>
-            </w:pPr>
-            <w:r>
-              <w:rPr>
-                <w:rFonts w:cs="Arial"/>
-                <w:b/>
-                <w:bCs/>
-              </w:rPr>
               <w:t>Kalibrierung</w:t>
             </w:r>
           </w:p>
@@ -6132,7 +6220,7 @@
           <w:lang w:val="en-US"/>
         </w:rPr>
       </w:pPr>
-      <w:bookmarkStart w:id="15" w:name="_Toc113812440"/>
+      <w:bookmarkStart w:id="14" w:name="_Toc113906410"/>
       <w:proofErr w:type="spellStart"/>
       <w:r>
         <w:rPr>
@@ -6140,7 +6228,7 @@
         </w:rPr>
         <w:t>Abgrenzung</w:t>
       </w:r>
-      <w:bookmarkEnd w:id="15"/>
+      <w:bookmarkEnd w:id="14"/>
       <w:proofErr w:type="spellEnd"/>
     </w:p>
     <w:p>
@@ -6406,11 +6494,98 @@
         </w:rPr>
       </w:pPr>
     </w:p>
+    <w:p>
+      <w:pPr>
+        <w:pStyle w:val="berschrift1"/>
+      </w:pPr>
+      <w:bookmarkStart w:id="15" w:name="_Toc113906411"/>
+      <w:r>
+        <w:lastRenderedPageBreak/>
+        <w:t>Anhang</w:t>
+      </w:r>
+      <w:bookmarkEnd w:id="15"/>
+    </w:p>
+    <w:p>
+      <w:pPr>
+        <w:rPr>
+          <w:rFonts w:cs="Arial"/>
+          <w:b/>
+          <w:bCs/>
+          <w:lang w:eastAsia="de-CH"/>
+        </w:rPr>
+      </w:pPr>
+      <w:r>
+        <w:rPr>
+          <w:rFonts w:cs="Arial"/>
+          <w:b/>
+          <w:bCs/>
+          <w:lang w:eastAsia="de-CH"/>
+        </w:rPr>
+        <w:t>Spielfeld</w:t>
+      </w:r>
+      <w:r>
+        <w:rPr>
+          <w:rFonts w:cs="Arial"/>
+          <w:b/>
+          <w:bCs/>
+          <w:lang w:eastAsia="de-CH"/>
+        </w:rPr>
+        <w:t>:</w:t>
+      </w:r>
+    </w:p>
+    <w:p>
+      <w:pPr>
+        <w:rPr>
+          <w:rFonts w:cs="Arial"/>
+          <w:lang w:eastAsia="de-CH"/>
+        </w:rPr>
+      </w:pPr>
+      <w:r>
+        <w:rPr>
+          <w:noProof/>
+        </w:rPr>
+        <w:drawing>
+          <wp:inline distT="0" distB="0" distL="0" distR="0" wp14:anchorId="5C8F0AE5" wp14:editId="76F269C9">
+            <wp:extent cx="6299835" cy="4297680"/>
+            <wp:effectExtent l="0" t="0" r="5715" b="7620"/>
+            <wp:docPr id="2" name="Grafik 2"/>
+            <wp:cNvGraphicFramePr>
+              <a:graphicFrameLocks xmlns:a="http://schemas.openxmlformats.org/drawingml/2006/main" noChangeAspect="1"/>
+            </wp:cNvGraphicFramePr>
+            <a:graphic xmlns:a="http://schemas.openxmlformats.org/drawingml/2006/main">
+              <a:graphicData uri="http://schemas.openxmlformats.org/drawingml/2006/picture">
+                <pic:pic xmlns:pic="http://schemas.openxmlformats.org/drawingml/2006/picture">
+                  <pic:nvPicPr>
+                    <pic:cNvPr id="1" name=""/>
+                    <pic:cNvPicPr/>
+                  </pic:nvPicPr>
+                  <pic:blipFill>
+                    <a:blip r:embed="rId11"/>
+                    <a:stretch>
+                      <a:fillRect/>
+                    </a:stretch>
+                  </pic:blipFill>
+                  <pic:spPr>
+                    <a:xfrm>
+                      <a:off x="0" y="0"/>
+                      <a:ext cx="6299835" cy="4297680"/>
+                    </a:xfrm>
+                    <a:prstGeom prst="rect">
+                      <a:avLst/>
+                    </a:prstGeom>
+                  </pic:spPr>
+                </pic:pic>
+              </a:graphicData>
+            </a:graphic>
+          </wp:inline>
+        </w:drawing>
+      </w:r>
+    </w:p>
     <w:sectPr>
-      <w:headerReference w:type="default" r:id="rId11"/>
-      <w:footerReference w:type="default" r:id="rId12"/>
-      <w:headerReference w:type="first" r:id="rId13"/>
-      <w:footerReference w:type="first" r:id="rId14"/>
+      <w:headerReference w:type="default" r:id="rId12"/>
+      <w:footerReference w:type="default" r:id="rId13"/>
+      <w:headerReference w:type="first" r:id="rId14"/>
+      <w:footerReference w:type="first" r:id="rId15"/>
       <w:pgSz w:w="11906" w:h="16838" w:code="9"/>
       <w:pgMar w:top="1418" w:right="851" w:bottom="567" w:left="1134" w:header="283" w:footer="284" w:gutter="0"/>
       <w:cols w:space="708"/>
@@ -6421,7 +6596,7 @@
 </file>
 
 <file path=word/endnotes.xml><?xml version="1.0" encoding="utf-8"?>
-<w:endnotes xmlns:wpc="http://schemas.microsoft.com/office/word/2010/wordprocessingCanvas" xmlns:cx="http://schemas.microsoft.com/office/drawing/2014/chartex" xmlns:cx1="http://schemas.microsoft.com/office/drawing/2015/9/8/chartex" xmlns:mc="http://schemas.openxmlformats.org/markup-compatibility/2006" xmlns:o="urn:schemas-microsoft-com:office:office" xmlns:r="http://schemas.openxmlformats.org/officeDocument/2006/relationships" xmlns:m="http://schemas.openxmlformats.org/officeDocument/2006/math" xmlns:v="urn:schemas-microsoft-com:vml" xmlns:wp14="http://schemas.microsoft.com/office/word/2010/wordprocessingDrawing" xmlns:wp="http://schemas.openxmlformats.org/drawingml/2006/wordprocessingDrawing" xmlns:w10="urn:schemas-microsoft-com:office:word" xmlns:w="http://schemas.openxmlformats.org/wordprocessingml/2006/main" xmlns:w14="http://schemas.microsoft.com/office/word/2010/wordml" xmlns:w15="http://schemas.microsoft.com/office/word/2012/wordml" xmlns:w16se="http://schemas.microsoft.com/office/word/2015/wordml/symex" xmlns:wpg="http://schemas.microsoft.com/office/word/2010/wordprocessingGroup" xmlns:wpi="http://schemas.microsoft.com/office/word/2010/wordprocessingInk" xmlns:wne="http://schemas.microsoft.com/office/word/2006/wordml" xmlns:wps="http://schemas.microsoft.com/office/word/2010/wordprocessingShape" mc:Ignorable="w14 w15 w16se wp14">
+<w:endnotes xmlns:wpc="http://schemas.microsoft.com/office/word/2010/wordprocessingCanvas" xmlns:cx="http://schemas.microsoft.com/office/drawing/2014/chartex" xmlns:cx1="http://schemas.microsoft.com/office/drawing/2015/9/8/chartex" xmlns:cx2="http://schemas.microsoft.com/office/drawing/2015/10/21/chartex" xmlns:cx3="http://schemas.microsoft.com/office/drawing/2016/5/9/chartex" xmlns:cx4="http://schemas.microsoft.com/office/drawing/2016/5/10/chartex" xmlns:cx5="http://schemas.microsoft.com/office/drawing/2016/5/11/chartex" xmlns:cx6="http://schemas.microsoft.com/office/drawing/2016/5/12/chartex" xmlns:cx7="http://schemas.microsoft.com/office/drawing/2016/5/13/chartex" xmlns:cx8="http://schemas.microsoft.com/office/drawing/2016/5/14/chartex" xmlns:mc="http://schemas.openxmlformats.org/markup-compatibility/2006" xmlns:aink="http://schemas.microsoft.com/office/drawing/2016/ink" xmlns:am3d="http://schemas.microsoft.com/office/drawing/2017/model3d" xmlns:o="urn:schemas-microsoft-com:office:office" xmlns:oel="http://schemas.microsoft.com/office/2019/extlst" xmlns:r="http://schemas.openxmlformats.org/officeDocument/2006/relationships" xmlns:m="http://schemas.openxmlformats.org/officeDocument/2006/math" xmlns:v="urn:schemas-microsoft-com:vml" xmlns:wp14="http://schemas.microsoft.com/office/word/2010/wordprocessingDrawing" xmlns:wp="http://schemas.openxmlformats.org/drawingml/2006/wordprocessingDrawing" xmlns:w10="urn:schemas-microsoft-com:office:word" xmlns:w="http://schemas.openxmlformats.org/wordprocessingml/2006/main" xmlns:w14="http://schemas.microsoft.com/office/word/2010/wordml" xmlns:w15="http://schemas.microsoft.com/office/word/2012/wordml" xmlns:w16cex="http://schemas.microsoft.com/office/word/2018/wordml/cex" xmlns:w16cid="http://schemas.microsoft.com/office/word/2016/wordml/cid" xmlns:w16="http://schemas.microsoft.com/office/word/2018/wordml" xmlns:w16sdtdh="http://schemas.microsoft.com/office/word/2020/wordml/sdtdatahash" xmlns:w16se="http://schemas.microsoft.com/office/word/2015/wordml/symex" xmlns:wpg="http://schemas.microsoft.com/office/word/2010/wordprocessingGroup" xmlns:wpi="http://schemas.microsoft.com/office/word/2010/wordprocessingInk" xmlns:wne="http://schemas.microsoft.com/office/word/2006/wordml" xmlns:wps="http://schemas.microsoft.com/office/word/2010/wordprocessingShape" mc:Ignorable="w14 w15 w16se w16cid w16 w16cex w16sdtdh wp14">
   <w:endnote w:type="separator" w:id="-1">
     <w:p>
       <w:pPr>
@@ -6446,7 +6621,7 @@
 </file>
 
 <file path=word/footer1.xml><?xml version="1.0" encoding="utf-8"?>
-<w:ftr xmlns:wpc="http://schemas.microsoft.com/office/word/2010/wordprocessingCanvas" xmlns:cx="http://schemas.microsoft.com/office/drawing/2014/chartex" xmlns:cx1="http://schemas.microsoft.com/office/drawing/2015/9/8/chartex" xmlns:mc="http://schemas.openxmlformats.org/markup-compatibility/2006" xmlns:o="urn:schemas-microsoft-com:office:office" xmlns:r="http://schemas.openxmlformats.org/officeDocument/2006/relationships" xmlns:m="http://schemas.openxmlformats.org/officeDocument/2006/math" xmlns:v="urn:schemas-microsoft-com:vml" xmlns:wp14="http://schemas.microsoft.com/office/word/2010/wordprocessingDrawing" xmlns:wp="http://schemas.openxmlformats.org/drawingml/2006/wordprocessingDrawing" xmlns:w10="urn:schemas-microsoft-com:office:word" xmlns:w="http://schemas.openxmlformats.org/wordprocessingml/2006/main" xmlns:w14="http://schemas.microsoft.com/office/word/2010/wordml" xmlns:w15="http://schemas.microsoft.com/office/word/2012/wordml" xmlns:w16se="http://schemas.microsoft.com/office/word/2015/wordml/symex" xmlns:wpg="http://schemas.microsoft.com/office/word/2010/wordprocessingGroup" xmlns:wpi="http://schemas.microsoft.com/office/word/2010/wordprocessingInk" xmlns:wne="http://schemas.microsoft.com/office/word/2006/wordml" xmlns:wps="http://schemas.microsoft.com/office/word/2010/wordprocessingShape" mc:Ignorable="w14 w15 w16se wp14">
+<w:ftr xmlns:wpc="http://schemas.microsoft.com/office/word/2010/wordprocessingCanvas" xmlns:cx="http://schemas.microsoft.com/office/drawing/2014/chartex" xmlns:cx1="http://schemas.microsoft.com/office/drawing/2015/9/8/chartex" xmlns:cx2="http://schemas.microsoft.com/office/drawing/2015/10/21/chartex" xmlns:cx3="http://schemas.microsoft.com/office/drawing/2016/5/9/chartex" xmlns:cx4="http://schemas.microsoft.com/office/drawing/2016/5/10/chartex" xmlns:cx5="http://schemas.microsoft.com/office/drawing/2016/5/11/chartex" xmlns:cx6="http://schemas.microsoft.com/office/drawing/2016/5/12/chartex" xmlns:cx7="http://schemas.microsoft.com/office/drawing/2016/5/13/chartex" xmlns:cx8="http://schemas.microsoft.com/office/drawing/2016/5/14/chartex" xmlns:mc="http://schemas.openxmlformats.org/markup-compatibility/2006" xmlns:aink="http://schemas.microsoft.com/office/drawing/2016/ink" xmlns:am3d="http://schemas.microsoft.com/office/drawing/2017/model3d" xmlns:o="urn:schemas-microsoft-com:office:office" xmlns:oel="http://schemas.microsoft.com/office/2019/extlst" xmlns:r="http://schemas.openxmlformats.org/officeDocument/2006/relationships" xmlns:m="http://schemas.openxmlformats.org/officeDocument/2006/math" xmlns:v="urn:schemas-microsoft-com:vml" xmlns:wp14="http://schemas.microsoft.com/office/word/2010/wordprocessingDrawing" xmlns:wp="http://schemas.openxmlformats.org/drawingml/2006/wordprocessingDrawing" xmlns:w10="urn:schemas-microsoft-com:office:word" xmlns:w="http://schemas.openxmlformats.org/wordprocessingml/2006/main" xmlns:w14="http://schemas.microsoft.com/office/word/2010/wordml" xmlns:w15="http://schemas.microsoft.com/office/word/2012/wordml" xmlns:w16cex="http://schemas.microsoft.com/office/word/2018/wordml/cex" xmlns:w16cid="http://schemas.microsoft.com/office/word/2016/wordml/cid" xmlns:w16="http://schemas.microsoft.com/office/word/2018/wordml" xmlns:w16sdtdh="http://schemas.microsoft.com/office/word/2020/wordml/sdtdatahash" xmlns:w16se="http://schemas.microsoft.com/office/word/2015/wordml/symex" xmlns:wpg="http://schemas.microsoft.com/office/word/2010/wordprocessingGroup" xmlns:wpi="http://schemas.microsoft.com/office/word/2010/wordprocessingInk" xmlns:wne="http://schemas.microsoft.com/office/word/2006/wordml" xmlns:wps="http://schemas.microsoft.com/office/word/2010/wordprocessingShape" mc:Ignorable="w14 w15 w16se w16cid w16 w16cex w16sdtdh wp14">
   <w:tbl>
     <w:tblPr>
       <w:tblStyle w:val="Tabellenraster"/>
@@ -6552,27 +6727,14 @@
           <w:r>
             <w:t xml:space="preserve"> von </w:t>
           </w:r>
-          <w:r>
-            <w:fldChar w:fldCharType="begin"/>
-          </w:r>
-          <w:r>
-            <w:instrText xml:space="preserve"> NUMPAGES </w:instrText>
-          </w:r>
-          <w:r>
-            <w:fldChar w:fldCharType="separate"/>
-          </w:r>
-          <w:r>
-            <w:rPr>
-              <w:noProof/>
-            </w:rPr>
-            <w:t>6</w:t>
-          </w:r>
-          <w:r>
-            <w:rPr>
-              <w:noProof/>
-            </w:rPr>
-            <w:fldChar w:fldCharType="end"/>
-          </w:r>
+          <w:fldSimple w:instr=" NUMPAGES ">
+            <w:r>
+              <w:rPr>
+                <w:noProof/>
+              </w:rPr>
+              <w:t>6</w:t>
+            </w:r>
+          </w:fldSimple>
         </w:p>
       </w:tc>
     </w:tr>
@@ -6586,7 +6748,7 @@
 </file>
 
 <file path=word/footer2.xml><?xml version="1.0" encoding="utf-8"?>
-<w:ftr xmlns:wpc="http://schemas.microsoft.com/office/word/2010/wordprocessingCanvas" xmlns:cx="http://schemas.microsoft.com/office/drawing/2014/chartex" xmlns:cx1="http://schemas.microsoft.com/office/drawing/2015/9/8/chartex" xmlns:mc="http://schemas.openxmlformats.org/markup-compatibility/2006" xmlns:o="urn:schemas-microsoft-com:office:office" xmlns:r="http://schemas.openxmlformats.org/officeDocument/2006/relationships" xmlns:m="http://schemas.openxmlformats.org/officeDocument/2006/math" xmlns:v="urn:schemas-microsoft-com:vml" xmlns:wp14="http://schemas.microsoft.com/office/word/2010/wordprocessingDrawing" xmlns:wp="http://schemas.openxmlformats.org/drawingml/2006/wordprocessingDrawing" xmlns:w10="urn:schemas-microsoft-com:office:word" xmlns:w="http://schemas.openxmlformats.org/wordprocessingml/2006/main" xmlns:w14="http://schemas.microsoft.com/office/word/2010/wordml" xmlns:w15="http://schemas.microsoft.com/office/word/2012/wordml" xmlns:w16se="http://schemas.microsoft.com/office/word/2015/wordml/symex" xmlns:wpg="http://schemas.microsoft.com/office/word/2010/wordprocessingGroup" xmlns:wpi="http://schemas.microsoft.com/office/word/2010/wordprocessingInk" xmlns:wne="http://schemas.microsoft.com/office/word/2006/wordml" xmlns:wps="http://schemas.microsoft.com/office/word/2010/wordprocessingShape" mc:Ignorable="w14 w15 w16se wp14">
+<w:ftr xmlns:wpc="http://schemas.microsoft.com/office/word/2010/wordprocessingCanvas" xmlns:cx="http://schemas.microsoft.com/office/drawing/2014/chartex" xmlns:cx1="http://schemas.microsoft.com/office/drawing/2015/9/8/chartex" xmlns:cx2="http://schemas.microsoft.com/office/drawing/2015/10/21/chartex" xmlns:cx3="http://schemas.microsoft.com/office/drawing/2016/5/9/chartex" xmlns:cx4="http://schemas.microsoft.com/office/drawing/2016/5/10/chartex" xmlns:cx5="http://schemas.microsoft.com/office/drawing/2016/5/11/chartex" xmlns:cx6="http://schemas.microsoft.com/office/drawing/2016/5/12/chartex" xmlns:cx7="http://schemas.microsoft.com/office/drawing/2016/5/13/chartex" xmlns:cx8="http://schemas.microsoft.com/office/drawing/2016/5/14/chartex" xmlns:mc="http://schemas.openxmlformats.org/markup-compatibility/2006" xmlns:aink="http://schemas.microsoft.com/office/drawing/2016/ink" xmlns:am3d="http://schemas.microsoft.com/office/drawing/2017/model3d" xmlns:o="urn:schemas-microsoft-com:office:office" xmlns:oel="http://schemas.microsoft.com/office/2019/extlst" xmlns:r="http://schemas.openxmlformats.org/officeDocument/2006/relationships" xmlns:m="http://schemas.openxmlformats.org/officeDocument/2006/math" xmlns:v="urn:schemas-microsoft-com:vml" xmlns:wp14="http://schemas.microsoft.com/office/word/2010/wordprocessingDrawing" xmlns:wp="http://schemas.openxmlformats.org/drawingml/2006/wordprocessingDrawing" xmlns:w10="urn:schemas-microsoft-com:office:word" xmlns:w="http://schemas.openxmlformats.org/wordprocessingml/2006/main" xmlns:w14="http://schemas.microsoft.com/office/word/2010/wordml" xmlns:w15="http://schemas.microsoft.com/office/word/2012/wordml" xmlns:w16cex="http://schemas.microsoft.com/office/word/2018/wordml/cex" xmlns:w16cid="http://schemas.microsoft.com/office/word/2016/wordml/cid" xmlns:w16="http://schemas.microsoft.com/office/word/2018/wordml" xmlns:w16sdtdh="http://schemas.microsoft.com/office/word/2020/wordml/sdtdatahash" xmlns:w16se="http://schemas.microsoft.com/office/word/2015/wordml/symex" xmlns:wpg="http://schemas.microsoft.com/office/word/2010/wordprocessingGroup" xmlns:wpi="http://schemas.microsoft.com/office/word/2010/wordprocessingInk" xmlns:wne="http://schemas.microsoft.com/office/word/2006/wordml" xmlns:wps="http://schemas.microsoft.com/office/word/2010/wordprocessingShape" mc:Ignorable="w14 w15 w16se w16cid w16 w16cex w16sdtdh wp14">
   <w:tbl>
     <w:tblPr>
       <w:tblStyle w:val="Tabellenraster"/>
@@ -6621,27 +6783,14 @@
           <w:pPr>
             <w:spacing w:after="0"/>
           </w:pPr>
-          <w:r>
-            <w:fldChar w:fldCharType="begin"/>
-          </w:r>
-          <w:r>
-            <w:instrText xml:space="preserve"> FILENAME   \* MERGEFORMAT </w:instrText>
-          </w:r>
-          <w:r>
-            <w:fldChar w:fldCharType="separate"/>
-          </w:r>
-          <w:r>
-            <w:rPr>
-              <w:noProof/>
-            </w:rPr>
-            <w:t>Pflichtenheft AüP Team 5 _V1.0.docx</w:t>
-          </w:r>
-          <w:r>
-            <w:rPr>
-              <w:noProof/>
-            </w:rPr>
-            <w:fldChar w:fldCharType="end"/>
-          </w:r>
+          <w:fldSimple w:instr=" FILENAME   \* MERGEFORMAT ">
+            <w:r>
+              <w:rPr>
+                <w:noProof/>
+              </w:rPr>
+              <w:t>Pflichtenheft AüP Team 5 _V1.0.docx</w:t>
+            </w:r>
+          </w:fldSimple>
         </w:p>
       </w:tc>
       <w:tc>
@@ -6680,27 +6829,14 @@
           <w:r>
             <w:t xml:space="preserve"> von </w:t>
           </w:r>
-          <w:r>
-            <w:fldChar w:fldCharType="begin"/>
-          </w:r>
-          <w:r>
-            <w:instrText xml:space="preserve"> NUMPAGES </w:instrText>
-          </w:r>
-          <w:r>
-            <w:fldChar w:fldCharType="separate"/>
-          </w:r>
-          <w:r>
-            <w:rPr>
-              <w:noProof/>
-            </w:rPr>
-            <w:t>6</w:t>
-          </w:r>
-          <w:r>
-            <w:rPr>
-              <w:noProof/>
-            </w:rPr>
-            <w:fldChar w:fldCharType="end"/>
-          </w:r>
+          <w:fldSimple w:instr=" NUMPAGES ">
+            <w:r>
+              <w:rPr>
+                <w:noProof/>
+              </w:rPr>
+              <w:t>6</w:t>
+            </w:r>
+          </w:fldSimple>
         </w:p>
       </w:tc>
     </w:tr>
@@ -6719,15 +6855,7 @@
             <w:jc w:val="center"/>
           </w:pPr>
           <w:r>
-            <w:t xml:space="preserve">Variosystems AG – Amperestrasse 5 - CH-9323 </w:t>
-          </w:r>
-          <w:proofErr w:type="spellStart"/>
-          <w:r>
-            <w:t>Steinach</w:t>
-          </w:r>
-          <w:proofErr w:type="spellEnd"/>
-          <w:r>
-            <w:t xml:space="preserve"> - </w:t>
+            <w:t xml:space="preserve">Variosystems AG – Amperestrasse 5 - CH-9323 Steinach - </w:t>
           </w:r>
           <w:proofErr w:type="spellStart"/>
           <w:r>
@@ -6747,7 +6875,7 @@
 </file>
 
 <file path=word/footnotes.xml><?xml version="1.0" encoding="utf-8"?>
-<w:footnotes xmlns:wpc="http://schemas.microsoft.com/office/word/2010/wordprocessingCanvas" xmlns:cx="http://schemas.microsoft.com/office/drawing/2014/chartex" xmlns:cx1="http://schemas.microsoft.com/office/drawing/2015/9/8/chartex" xmlns:mc="http://schemas.openxmlformats.org/markup-compatibility/2006" xmlns:o="urn:schemas-microsoft-com:office:office" xmlns:r="http://schemas.openxmlformats.org/officeDocument/2006/relationships" xmlns:m="http://schemas.openxmlformats.org/officeDocument/2006/math" xmlns:v="urn:schemas-microsoft-com:vml" xmlns:wp14="http://schemas.microsoft.com/office/word/2010/wordprocessingDrawing" xmlns:wp="http://schemas.openxmlformats.org/drawingml/2006/wordprocessingDrawing" xmlns:w10="urn:schemas-microsoft-com:office:word" xmlns:w="http://schemas.openxmlformats.org/wordprocessingml/2006/main" xmlns:w14="http://schemas.microsoft.com/office/word/2010/wordml" xmlns:w15="http://schemas.microsoft.com/office/word/2012/wordml" xmlns:w16se="http://schemas.microsoft.com/office/word/2015/wordml/symex" xmlns:wpg="http://schemas.microsoft.com/office/word/2010/wordprocessingGroup" xmlns:wpi="http://schemas.microsoft.com/office/word/2010/wordprocessingInk" xmlns:wne="http://schemas.microsoft.com/office/word/2006/wordml" xmlns:wps="http://schemas.microsoft.com/office/word/2010/wordprocessingShape" mc:Ignorable="w14 w15 w16se wp14">
+<w:footnotes xmlns:wpc="http://schemas.microsoft.com/office/word/2010/wordprocessingCanvas" xmlns:cx="http://schemas.microsoft.com/office/drawing/2014/chartex" xmlns:cx1="http://schemas.microsoft.com/office/drawing/2015/9/8/chartex" xmlns:cx2="http://schemas.microsoft.com/office/drawing/2015/10/21/chartex" xmlns:cx3="http://schemas.microsoft.com/office/drawing/2016/5/9/chartex" xmlns:cx4="http://schemas.microsoft.com/office/drawing/2016/5/10/chartex" xmlns:cx5="http://schemas.microsoft.com/office/drawing/2016/5/11/chartex" xmlns:cx6="http://schemas.microsoft.com/office/drawing/2016/5/12/chartex" xmlns:cx7="http://schemas.microsoft.com/office/drawing/2016/5/13/chartex" xmlns:cx8="http://schemas.microsoft.com/office/drawing/2016/5/14/chartex" xmlns:mc="http://schemas.openxmlformats.org/markup-compatibility/2006" xmlns:aink="http://schemas.microsoft.com/office/drawing/2016/ink" xmlns:am3d="http://schemas.microsoft.com/office/drawing/2017/model3d" xmlns:o="urn:schemas-microsoft-com:office:office" xmlns:oel="http://schemas.microsoft.com/office/2019/extlst" xmlns:r="http://schemas.openxmlformats.org/officeDocument/2006/relationships" xmlns:m="http://schemas.openxmlformats.org/officeDocument/2006/math" xmlns:v="urn:schemas-microsoft-com:vml" xmlns:wp14="http://schemas.microsoft.com/office/word/2010/wordprocessingDrawing" xmlns:wp="http://schemas.openxmlformats.org/drawingml/2006/wordprocessingDrawing" xmlns:w10="urn:schemas-microsoft-com:office:word" xmlns:w="http://schemas.openxmlformats.org/wordprocessingml/2006/main" xmlns:w14="http://schemas.microsoft.com/office/word/2010/wordml" xmlns:w15="http://schemas.microsoft.com/office/word/2012/wordml" xmlns:w16cex="http://schemas.microsoft.com/office/word/2018/wordml/cex" xmlns:w16cid="http://schemas.microsoft.com/office/word/2016/wordml/cid" xmlns:w16="http://schemas.microsoft.com/office/word/2018/wordml" xmlns:w16sdtdh="http://schemas.microsoft.com/office/word/2020/wordml/sdtdatahash" xmlns:w16se="http://schemas.microsoft.com/office/word/2015/wordml/symex" xmlns:wpg="http://schemas.microsoft.com/office/word/2010/wordprocessingGroup" xmlns:wpi="http://schemas.microsoft.com/office/word/2010/wordprocessingInk" xmlns:wne="http://schemas.microsoft.com/office/word/2006/wordml" xmlns:wps="http://schemas.microsoft.com/office/word/2010/wordprocessingShape" mc:Ignorable="w14 w15 w16se w16cid w16 w16cex w16sdtdh wp14">
   <w:footnote w:type="separator" w:id="-1">
     <w:p>
       <w:pPr>
@@ -6772,7 +6900,7 @@
 </file>
 
 <file path=word/header1.xml><?xml version="1.0" encoding="utf-8"?>
-<w:hdr xmlns:wpc="http://schemas.microsoft.com/office/word/2010/wordprocessingCanvas" xmlns:cx="http://schemas.microsoft.com/office/drawing/2014/chartex" xmlns:cx1="http://schemas.microsoft.com/office/drawing/2015/9/8/chartex" xmlns:mc="http://schemas.openxmlformats.org/markup-compatibility/2006" xmlns:o="urn:schemas-microsoft-com:office:office" xmlns:r="http://schemas.openxmlformats.org/officeDocument/2006/relationships" xmlns:m="http://schemas.openxmlformats.org/officeDocument/2006/math" xmlns:v="urn:schemas-microsoft-com:vml" xmlns:wp14="http://schemas.microsoft.com/office/word/2010/wordprocessingDrawing" xmlns:wp="http://schemas.openxmlformats.org/drawingml/2006/wordprocessingDrawing" xmlns:w10="urn:schemas-microsoft-com:office:word" xmlns:w="http://schemas.openxmlformats.org/wordprocessingml/2006/main" xmlns:w14="http://schemas.microsoft.com/office/word/2010/wordml" xmlns:w15="http://schemas.microsoft.com/office/word/2012/wordml" xmlns:w16se="http://schemas.microsoft.com/office/word/2015/wordml/symex" xmlns:wpg="http://schemas.microsoft.com/office/word/2010/wordprocessingGroup" xmlns:wpi="http://schemas.microsoft.com/office/word/2010/wordprocessingInk" xmlns:wne="http://schemas.microsoft.com/office/word/2006/wordml" xmlns:wps="http://schemas.microsoft.com/office/word/2010/wordprocessingShape" mc:Ignorable="w14 w15 w16se wp14">
+<w:hdr xmlns:wpc="http://schemas.microsoft.com/office/word/2010/wordprocessingCanvas" xmlns:cx="http://schemas.microsoft.com/office/drawing/2014/chartex" xmlns:cx1="http://schemas.microsoft.com/office/drawing/2015/9/8/chartex" xmlns:cx2="http://schemas.microsoft.com/office/drawing/2015/10/21/chartex" xmlns:cx3="http://schemas.microsoft.com/office/drawing/2016/5/9/chartex" xmlns:cx4="http://schemas.microsoft.com/office/drawing/2016/5/10/chartex" xmlns:cx5="http://schemas.microsoft.com/office/drawing/2016/5/11/chartex" xmlns:cx6="http://schemas.microsoft.com/office/drawing/2016/5/12/chartex" xmlns:cx7="http://schemas.microsoft.com/office/drawing/2016/5/13/chartex" xmlns:cx8="http://schemas.microsoft.com/office/drawing/2016/5/14/chartex" xmlns:mc="http://schemas.openxmlformats.org/markup-compatibility/2006" xmlns:aink="http://schemas.microsoft.com/office/drawing/2016/ink" xmlns:am3d="http://schemas.microsoft.com/office/drawing/2017/model3d" xmlns:o="urn:schemas-microsoft-com:office:office" xmlns:oel="http://schemas.microsoft.com/office/2019/extlst" xmlns:r="http://schemas.openxmlformats.org/officeDocument/2006/relationships" xmlns:m="http://schemas.openxmlformats.org/officeDocument/2006/math" xmlns:v="urn:schemas-microsoft-com:vml" xmlns:wp14="http://schemas.microsoft.com/office/word/2010/wordprocessingDrawing" xmlns:wp="http://schemas.openxmlformats.org/drawingml/2006/wordprocessingDrawing" xmlns:w10="urn:schemas-microsoft-com:office:word" xmlns:w="http://schemas.openxmlformats.org/wordprocessingml/2006/main" xmlns:w14="http://schemas.microsoft.com/office/word/2010/wordml" xmlns:w15="http://schemas.microsoft.com/office/word/2012/wordml" xmlns:w16cex="http://schemas.microsoft.com/office/word/2018/wordml/cex" xmlns:w16cid="http://schemas.microsoft.com/office/word/2016/wordml/cid" xmlns:w16="http://schemas.microsoft.com/office/word/2018/wordml" xmlns:w16sdtdh="http://schemas.microsoft.com/office/word/2020/wordml/sdtdatahash" xmlns:w16se="http://schemas.microsoft.com/office/word/2015/wordml/symex" xmlns:wpg="http://schemas.microsoft.com/office/word/2010/wordprocessingGroup" xmlns:wpi="http://schemas.microsoft.com/office/word/2010/wordprocessingInk" xmlns:wne="http://schemas.microsoft.com/office/word/2006/wordml" xmlns:wps="http://schemas.microsoft.com/office/word/2010/wordprocessingShape" mc:Ignorable="w14 w15 w16se w16cid w16 w16cex w16sdtdh wp14">
   <w:tbl>
     <w:tblPr>
       <w:tblStyle w:val="Tabellenraster"/>
@@ -6928,7 +7056,7 @@
 </file>
 
 <file path=word/header2.xml><?xml version="1.0" encoding="utf-8"?>
-<w:hdr xmlns:wpc="http://schemas.microsoft.com/office/word/2010/wordprocessingCanvas" xmlns:cx="http://schemas.microsoft.com/office/drawing/2014/chartex" xmlns:cx1="http://schemas.microsoft.com/office/drawing/2015/9/8/chartex" xmlns:mc="http://schemas.openxmlformats.org/markup-compatibility/2006" xmlns:o="urn:schemas-microsoft-com:office:office" xmlns:r="http://schemas.openxmlformats.org/officeDocument/2006/relationships" xmlns:m="http://schemas.openxmlformats.org/officeDocument/2006/math" xmlns:v="urn:schemas-microsoft-com:vml" xmlns:wp14="http://schemas.microsoft.com/office/word/2010/wordprocessingDrawing" xmlns:wp="http://schemas.openxmlformats.org/drawingml/2006/wordprocessingDrawing" xmlns:w10="urn:schemas-microsoft-com:office:word" xmlns:w="http://schemas.openxmlformats.org/wordprocessingml/2006/main" xmlns:w14="http://schemas.microsoft.com/office/word/2010/wordml" xmlns:w15="http://schemas.microsoft.com/office/word/2012/wordml" xmlns:w16se="http://schemas.microsoft.com/office/word/2015/wordml/symex" xmlns:wpg="http://schemas.microsoft.com/office/word/2010/wordprocessingGroup" xmlns:wpi="http://schemas.microsoft.com/office/word/2010/wordprocessingInk" xmlns:wne="http://schemas.microsoft.com/office/word/2006/wordml" xmlns:wps="http://schemas.microsoft.com/office/word/2010/wordprocessingShape" mc:Ignorable="w14 w15 w16se wp14">
+<w:hdr xmlns:wpc="http://schemas.microsoft.com/office/word/2010/wordprocessingCanvas" xmlns:cx="http://schemas.microsoft.com/office/drawing/2014/chartex" xmlns:cx1="http://schemas.microsoft.com/office/drawing/2015/9/8/chartex" xmlns:cx2="http://schemas.microsoft.com/office/drawing/2015/10/21/chartex" xmlns:cx3="http://schemas.microsoft.com/office/drawing/2016/5/9/chartex" xmlns:cx4="http://schemas.microsoft.com/office/drawing/2016/5/10/chartex" xmlns:cx5="http://schemas.microsoft.com/office/drawing/2016/5/11/chartex" xmlns:cx6="http://schemas.microsoft.com/office/drawing/2016/5/12/chartex" xmlns:cx7="http://schemas.microsoft.com/office/drawing/2016/5/13/chartex" xmlns:cx8="http://schemas.microsoft.com/office/drawing/2016/5/14/chartex" xmlns:mc="http://schemas.openxmlformats.org/markup-compatibility/2006" xmlns:aink="http://schemas.microsoft.com/office/drawing/2016/ink" xmlns:am3d="http://schemas.microsoft.com/office/drawing/2017/model3d" xmlns:o="urn:schemas-microsoft-com:office:office" xmlns:oel="http://schemas.microsoft.com/office/2019/extlst" xmlns:r="http://schemas.openxmlformats.org/officeDocument/2006/relationships" xmlns:m="http://schemas.openxmlformats.org/officeDocument/2006/math" xmlns:v="urn:schemas-microsoft-com:vml" xmlns:wp14="http://schemas.microsoft.com/office/word/2010/wordprocessingDrawing" xmlns:wp="http://schemas.openxmlformats.org/drawingml/2006/wordprocessingDrawing" xmlns:w10="urn:schemas-microsoft-com:office:word" xmlns:w="http://schemas.openxmlformats.org/wordprocessingml/2006/main" xmlns:w14="http://schemas.microsoft.com/office/word/2010/wordml" xmlns:w15="http://schemas.microsoft.com/office/word/2012/wordml" xmlns:w16cex="http://schemas.microsoft.com/office/word/2018/wordml/cex" xmlns:w16cid="http://schemas.microsoft.com/office/word/2016/wordml/cid" xmlns:w16="http://schemas.microsoft.com/office/word/2018/wordml" xmlns:w16sdtdh="http://schemas.microsoft.com/office/word/2020/wordml/sdtdatahash" xmlns:w16se="http://schemas.microsoft.com/office/word/2015/wordml/symex" xmlns:wpg="http://schemas.microsoft.com/office/word/2010/wordprocessingGroup" xmlns:wpi="http://schemas.microsoft.com/office/word/2010/wordprocessingInk" xmlns:wne="http://schemas.microsoft.com/office/word/2006/wordml" xmlns:wps="http://schemas.microsoft.com/office/word/2010/wordprocessingShape" mc:Ignorable="w14 w15 w16se w16cid w16 w16cex w16sdtdh wp14">
   <w:p>
     <w:pPr>
       <w:pStyle w:val="Kopfzeile"/>
@@ -6990,7 +7118,7 @@
 </file>
 
 <file path=word/numbering.xml><?xml version="1.0" encoding="utf-8"?>
-<w:numbering xmlns:wpc="http://schemas.microsoft.com/office/word/2010/wordprocessingCanvas" xmlns:cx="http://schemas.microsoft.com/office/drawing/2014/chartex" xmlns:cx1="http://schemas.microsoft.com/office/drawing/2015/9/8/chartex" xmlns:mc="http://schemas.openxmlformats.org/markup-compatibility/2006" xmlns:o="urn:schemas-microsoft-com:office:office" xmlns:r="http://schemas.openxmlformats.org/officeDocument/2006/relationships" xmlns:m="http://schemas.openxmlformats.org/officeDocument/2006/math" xmlns:v="urn:schemas-microsoft-com:vml" xmlns:wp14="http://schemas.microsoft.com/office/word/2010/wordprocessingDrawing" xmlns:wp="http://schemas.openxmlformats.org/drawingml/2006/wordprocessingDrawing" xmlns:w10="urn:schemas-microsoft-com:office:word" xmlns:w="http://schemas.openxmlformats.org/wordprocessingml/2006/main" xmlns:w14="http://schemas.microsoft.com/office/word/2010/wordml" xmlns:w15="http://schemas.microsoft.com/office/word/2012/wordml" xmlns:w16se="http://schemas.microsoft.com/office/word/2015/wordml/symex" xmlns:wpg="http://schemas.microsoft.com/office/word/2010/wordprocessingGroup" xmlns:wpi="http://schemas.microsoft.com/office/word/2010/wordprocessingInk" xmlns:wne="http://schemas.microsoft.com/office/word/2006/wordml" xmlns:wps="http://schemas.microsoft.com/office/word/2010/wordprocessingShape" mc:Ignorable="w14 w15 w16se wp14">
+<w:numbering xmlns:wpc="http://schemas.microsoft.com/office/word/2010/wordprocessingCanvas" xmlns:cx="http://schemas.microsoft.com/office/drawing/2014/chartex" xmlns:cx1="http://schemas.microsoft.com/office/drawing/2015/9/8/chartex" xmlns:cx2="http://schemas.microsoft.com/office/drawing/2015/10/21/chartex" xmlns:cx3="http://schemas.microsoft.com/office/drawing/2016/5/9/chartex" xmlns:cx4="http://schemas.microsoft.com/office/drawing/2016/5/10/chartex" xmlns:cx5="http://schemas.microsoft.com/office/drawing/2016/5/11/chartex" xmlns:cx6="http://schemas.microsoft.com/office/drawing/2016/5/12/chartex" xmlns:cx7="http://schemas.microsoft.com/office/drawing/2016/5/13/chartex" xmlns:cx8="http://schemas.microsoft.com/office/drawing/2016/5/14/chartex" xmlns:mc="http://schemas.openxmlformats.org/markup-compatibility/2006" xmlns:aink="http://schemas.microsoft.com/office/drawing/2016/ink" xmlns:am3d="http://schemas.microsoft.com/office/drawing/2017/model3d" xmlns:o="urn:schemas-microsoft-com:office:office" xmlns:oel="http://schemas.microsoft.com/office/2019/extlst" xmlns:r="http://schemas.openxmlformats.org/officeDocument/2006/relationships" xmlns:m="http://schemas.openxmlformats.org/officeDocument/2006/math" xmlns:v="urn:schemas-microsoft-com:vml" xmlns:wp14="http://schemas.microsoft.com/office/word/2010/wordprocessingDrawing" xmlns:wp="http://schemas.openxmlformats.org/drawingml/2006/wordprocessingDrawing" xmlns:w10="urn:schemas-microsoft-com:office:word" xmlns:w="http://schemas.openxmlformats.org/wordprocessingml/2006/main" xmlns:w14="http://schemas.microsoft.com/office/word/2010/wordml" xmlns:w15="http://schemas.microsoft.com/office/word/2012/wordml" xmlns:w16cex="http://schemas.microsoft.com/office/word/2018/wordml/cex" xmlns:w16cid="http://schemas.microsoft.com/office/word/2016/wordml/cid" xmlns:w16="http://schemas.microsoft.com/office/word/2018/wordml" xmlns:w16sdtdh="http://schemas.microsoft.com/office/word/2020/wordml/sdtdatahash" xmlns:w16se="http://schemas.microsoft.com/office/word/2015/wordml/symex" xmlns:wpg="http://schemas.microsoft.com/office/word/2010/wordprocessingGroup" xmlns:wpi="http://schemas.microsoft.com/office/word/2010/wordprocessingInk" xmlns:wne="http://schemas.microsoft.com/office/word/2006/wordml" xmlns:wps="http://schemas.microsoft.com/office/word/2010/wordprocessingShape" mc:Ignorable="w14 w15 w16se w16cid w16 w16cex w16sdtdh wp14">
   <w:abstractNum w:abstractNumId="0" w15:restartNumberingAfterBreak="0">
     <w:nsid w:val="FFFFFF89"/>
     <w:multiLevelType w:val="singleLevel"/>
@@ -8856,43 +8984,43 @@
       </w:rPr>
     </w:lvl>
   </w:abstractNum>
-  <w:num w:numId="1">
+  <w:num w:numId="1" w16cid:durableId="1405564286">
     <w:abstractNumId w:val="3"/>
   </w:num>
-  <w:num w:numId="2">
+  <w:num w:numId="2" w16cid:durableId="309332114">
     <w:abstractNumId w:val="0"/>
   </w:num>
-  <w:num w:numId="3">
+  <w:num w:numId="3" w16cid:durableId="1949265159">
     <w:abstractNumId w:val="13"/>
   </w:num>
-  <w:num w:numId="4">
+  <w:num w:numId="4" w16cid:durableId="1648709091">
     <w:abstractNumId w:val="14"/>
   </w:num>
-  <w:num w:numId="5">
+  <w:num w:numId="5" w16cid:durableId="209072141">
     <w:abstractNumId w:val="2"/>
   </w:num>
-  <w:num w:numId="6">
+  <w:num w:numId="6" w16cid:durableId="178857953">
     <w:abstractNumId w:val="1"/>
   </w:num>
-  <w:num w:numId="7">
+  <w:num w:numId="7" w16cid:durableId="1553926138">
     <w:abstractNumId w:val="6"/>
   </w:num>
-  <w:num w:numId="8">
+  <w:num w:numId="8" w16cid:durableId="1718317428">
     <w:abstractNumId w:val="10"/>
   </w:num>
-  <w:num w:numId="9">
+  <w:num w:numId="9" w16cid:durableId="741945258">
     <w:abstractNumId w:val="7"/>
   </w:num>
-  <w:num w:numId="10">
+  <w:num w:numId="10" w16cid:durableId="853567970">
     <w:abstractNumId w:val="11"/>
   </w:num>
-  <w:num w:numId="11">
+  <w:num w:numId="11" w16cid:durableId="1281643109">
     <w:abstractNumId w:val="4"/>
   </w:num>
-  <w:num w:numId="12">
+  <w:num w:numId="12" w16cid:durableId="574239324">
     <w:abstractNumId w:val="12"/>
   </w:num>
-  <w:num w:numId="13">
+  <w:num w:numId="13" w16cid:durableId="1590580351">
     <w:abstractNumId w:val="1"/>
     <w:lvlOverride w:ilvl="0">
       <w:startOverride w:val="1"/>
@@ -8922,19 +9050,19 @@
       <w:startOverride w:val="1"/>
     </w:lvlOverride>
   </w:num>
-  <w:num w:numId="14">
+  <w:num w:numId="14" w16cid:durableId="1874265750">
     <w:abstractNumId w:val="8"/>
   </w:num>
-  <w:num w:numId="15">
+  <w:num w:numId="15" w16cid:durableId="1205675918">
     <w:abstractNumId w:val="5"/>
   </w:num>
-  <w:num w:numId="16">
+  <w:num w:numId="16" w16cid:durableId="1257129083">
     <w:abstractNumId w:val="15"/>
   </w:num>
-  <w:num w:numId="17">
+  <w:num w:numId="17" w16cid:durableId="345863175">
     <w:abstractNumId w:val="9"/>
   </w:num>
-  <w:num w:numId="18">
+  <w:num w:numId="18" w16cid:durableId="123737572">
     <w:abstractNumId w:val="16"/>
   </w:num>
   <w:numIdMacAtCleanup w:val="12"/>
@@ -8942,7 +9070,7 @@
 </file>
 
 <file path=word/styles.xml><?xml version="1.0" encoding="utf-8"?>
-<w:styles xmlns:mc="http://schemas.openxmlformats.org/markup-compatibility/2006" xmlns:r="http://schemas.openxmlformats.org/officeDocument/2006/relationships" xmlns:w="http://schemas.openxmlformats.org/wordprocessingml/2006/main" xmlns:w14="http://schemas.microsoft.com/office/word/2010/wordml" xmlns:w15="http://schemas.microsoft.com/office/word/2012/wordml" xmlns:w16se="http://schemas.microsoft.com/office/word/2015/wordml/symex" mc:Ignorable="w14 w15 w16se">
+<w:styles xmlns:mc="http://schemas.openxmlformats.org/markup-compatibility/2006" xmlns:r="http://schemas.openxmlformats.org/officeDocument/2006/relationships" xmlns:w="http://schemas.openxmlformats.org/wordprocessingml/2006/main" xmlns:w14="http://schemas.microsoft.com/office/word/2010/wordml" xmlns:w15="http://schemas.microsoft.com/office/word/2012/wordml" xmlns:w16cex="http://schemas.microsoft.com/office/word/2018/wordml/cex" xmlns:w16cid="http://schemas.microsoft.com/office/word/2016/wordml/cid" xmlns:w16="http://schemas.microsoft.com/office/word/2018/wordml" xmlns:w16sdtdh="http://schemas.microsoft.com/office/word/2020/wordml/sdtdatahash" xmlns:w16se="http://schemas.microsoft.com/office/word/2015/wordml/symex" mc:Ignorable="w14 w15 w16se w16cid w16 w16cex w16sdtdh">
   <w:docDefaults>
     <w:rPrDefault>
       <w:rPr>
@@ -8956,7 +9084,7 @@
       </w:pPr>
     </w:pPrDefault>
   </w:docDefaults>
-  <w:latentStyles w:defLockedState="0" w:defUIPriority="99" w:defSemiHidden="0" w:defUnhideWhenUsed="0" w:defQFormat="0" w:count="371">
+  <w:latentStyles w:defLockedState="0" w:defUIPriority="99" w:defSemiHidden="0" w:defUnhideWhenUsed="0" w:defQFormat="0" w:count="376">
     <w:lsdException w:name="Normal" w:uiPriority="0" w:qFormat="1"/>
     <w:lsdException w:name="heading 1" w:uiPriority="6" w:qFormat="1"/>
     <w:lsdException w:name="heading 2" w:semiHidden="1" w:uiPriority="7" w:unhideWhenUsed="1" w:qFormat="1"/>
@@ -9328,6 +9456,11 @@
     <w:lsdException w:name="List Table 5 Dark Accent 6" w:uiPriority="50"/>
     <w:lsdException w:name="List Table 6 Colorful Accent 6" w:uiPriority="51"/>
     <w:lsdException w:name="List Table 7 Colorful Accent 6" w:uiPriority="52"/>
+    <w:lsdException w:name="Mention" w:semiHidden="1" w:unhideWhenUsed="1"/>
+    <w:lsdException w:name="Smart Hyperlink" w:semiHidden="1" w:unhideWhenUsed="1"/>
+    <w:lsdException w:name="Hashtag" w:semiHidden="1" w:unhideWhenUsed="1"/>
+    <w:lsdException w:name="Unresolved Mention" w:semiHidden="1" w:unhideWhenUsed="1"/>
+    <w:lsdException w:name="Smart Link" w:semiHidden="1" w:unhideWhenUsed="1"/>
   </w:latentStyles>
   <w:style w:type="paragraph" w:default="1" w:styleId="Standard">
     <w:name w:val="Normal"/>

</xml_diff>